<commit_message>
Ajuste final do material didático das matérias.
</commit_message>
<xml_diff>
--- a/Nanodegree/Big Data_Introducao_e_Oportunidades/Big Data - Introdução e Oportunidades.docx
+++ b/Nanodegree/Big Data_Introducao_e_Oportunidades/Big Data - Introdução e Oportunidades.docx
@@ -7,23 +7,59 @@
         <w:pStyle w:val="Heading1"/>
         <w:rPr/>
       </w:pPr>
-      <w:bookmarkStart w:colFirst="0" w:colLast="0" w:name="_d61st9gdgx8o" w:id="0"/>
+      <w:bookmarkStart w:colFirst="0" w:colLast="0" w:name="_i46j0samwsej" w:id="0"/>
       <w:bookmarkEnd w:id="0"/>
       <w:r>
+        <w:rPr/>
+        <w:drawing>
+          <wp:anchor allowOverlap="1" behindDoc="0" distB="114300" distT="114300" distL="114300" distR="114300" hidden="0" layoutInCell="1" locked="0" relativeHeight="0" simplePos="0">
+            <wp:simplePos x="0" y="0"/>
+            <wp:positionH relativeFrom="page">
+              <wp:posOffset>3338</wp:posOffset>
+            </wp:positionH>
+            <wp:positionV relativeFrom="page">
+              <wp:posOffset>-2286</wp:posOffset>
+            </wp:positionV>
+            <wp:extent cx="7551413" cy="10701095"/>
+            <wp:effectExtent b="0" l="0" r="0" t="0"/>
+            <wp:wrapNone/>
+            <wp:docPr id="1" name="image1.png"/>
+            <a:graphic>
+              <a:graphicData uri="http://schemas.openxmlformats.org/drawingml/2006/picture">
+                <pic:pic>
+                  <pic:nvPicPr>
+                    <pic:cNvPr id="0" name="image1.png"/>
+                    <pic:cNvPicPr preferRelativeResize="0"/>
+                  </pic:nvPicPr>
+                  <pic:blipFill>
+                    <a:blip r:embed="rId7"/>
+                    <a:srcRect b="0" l="0" r="0" t="0"/>
+                    <a:stretch>
+                      <a:fillRect/>
+                    </a:stretch>
+                  </pic:blipFill>
+                  <pic:spPr>
+                    <a:xfrm>
+                      <a:off x="0" y="0"/>
+                      <a:ext cx="7551413" cy="10701095"/>
+                    </a:xfrm>
+                    <a:prstGeom prst="rect"/>
+                    <a:ln/>
+                  </pic:spPr>
+                </pic:pic>
+              </a:graphicData>
+            </a:graphic>
+          </wp:anchor>
+        </w:drawing>
+      </w:r>
+      <w:r>
+        <w:br w:type="page"/>
+      </w:r>
+      <w:r>
         <w:rPr>
           <w:rtl w:val="0"/>
         </w:rPr>
         <w:t xml:space="preserve">SUMÁRIO</w:t>
-      </w:r>
-    </w:p>
-    <w:p>
-      <w:pPr>
-        <w:rPr/>
-      </w:pPr>
-      <w:r>
-        <w:rPr>
-          <w:rtl w:val="0"/>
-        </w:rPr>
       </w:r>
     </w:p>
     <w:p>
@@ -53,14 +89,11 @@
             <w:spacing w:before="60" w:line="240" w:lineRule="auto"/>
             <w:jc w:val="left"/>
             <w:rPr>
-              <w:rFonts w:ascii="Arial" w:cs="Arial" w:eastAsia="Arial" w:hAnsi="Arial"/>
               <w:b w:val="1"/>
               <w:i w:val="0"/>
               <w:smallCaps w:val="0"/>
               <w:strike w:val="0"/>
               <w:color w:val="000000"/>
-              <w:sz w:val="22"/>
-              <w:szCs w:val="22"/>
               <w:u w:val="none"/>
               <w:shd w:fill="auto" w:val="clear"/>
               <w:vertAlign w:val="baseline"/>
@@ -71,17 +104,14 @@
             <w:instrText xml:space="preserve"> TOC \h \u \z \t "Heading 1,1,Heading 2,2,Heading 3,3,Heading 4,4,Heading 5,5,Heading 6,6,"</w:instrText>
             <w:fldChar w:fldCharType="separate"/>
           </w:r>
-          <w:hyperlink w:anchor="_d61st9gdgx8o">
+          <w:hyperlink w:anchor="_i46j0samwsej">
             <w:r>
               <w:rPr>
-                <w:rFonts w:ascii="Nunito" w:cs="Nunito" w:eastAsia="Nunito" w:hAnsi="Nunito"/>
                 <w:b w:val="1"/>
                 <w:i w:val="0"/>
                 <w:smallCaps w:val="0"/>
                 <w:strike w:val="0"/>
                 <w:color w:val="000000"/>
-                <w:sz w:val="18"/>
-                <w:szCs w:val="18"/>
                 <w:u w:val="none"/>
                 <w:shd w:fill="auto" w:val="clear"/>
                 <w:vertAlign w:val="baseline"/>
@@ -107,14 +137,11 @@
             <w:spacing w:before="60" w:line="240" w:lineRule="auto"/>
             <w:jc w:val="left"/>
             <w:rPr>
-              <w:rFonts w:ascii="Arial" w:cs="Arial" w:eastAsia="Arial" w:hAnsi="Arial"/>
               <w:b w:val="1"/>
               <w:i w:val="0"/>
               <w:smallCaps w:val="0"/>
               <w:strike w:val="0"/>
               <w:color w:val="000000"/>
-              <w:sz w:val="22"/>
-              <w:szCs w:val="22"/>
               <w:u w:val="none"/>
               <w:shd w:fill="auto" w:val="clear"/>
               <w:vertAlign w:val="baseline"/>
@@ -123,14 +150,11 @@
           <w:hyperlink w:anchor="_rw9ph4hqelte">
             <w:r>
               <w:rPr>
-                <w:rFonts w:ascii="Nunito" w:cs="Nunito" w:eastAsia="Nunito" w:hAnsi="Nunito"/>
                 <w:b w:val="1"/>
                 <w:i w:val="0"/>
                 <w:smallCaps w:val="0"/>
                 <w:strike w:val="0"/>
                 <w:color w:val="000000"/>
-                <w:sz w:val="18"/>
-                <w:szCs w:val="18"/>
                 <w:u w:val="none"/>
                 <w:shd w:fill="auto" w:val="clear"/>
                 <w:vertAlign w:val="baseline"/>
@@ -138,7 +162,7 @@
               </w:rPr>
               <w:t xml:space="preserve">Big Data - Introdução e Oportunidades</w:t>
               <w:tab/>
-              <w:t xml:space="preserve">3</w:t>
+              <w:t xml:space="preserve">4</w:t>
             </w:r>
           </w:hyperlink>
           <w:r>
@@ -156,14 +180,11 @@
             <w:spacing w:before="60" w:line="240" w:lineRule="auto"/>
             <w:jc w:val="left"/>
             <w:rPr>
-              <w:rFonts w:ascii="Arial" w:cs="Arial" w:eastAsia="Arial" w:hAnsi="Arial"/>
               <w:b w:val="1"/>
               <w:i w:val="0"/>
               <w:smallCaps w:val="0"/>
               <w:strike w:val="0"/>
               <w:color w:val="000000"/>
-              <w:sz w:val="22"/>
-              <w:szCs w:val="22"/>
               <w:u w:val="none"/>
               <w:shd w:fill="auto" w:val="clear"/>
               <w:vertAlign w:val="baseline"/>
@@ -172,14 +193,11 @@
           <w:hyperlink w:anchor="_hjz70bfaztn2">
             <w:r>
               <w:rPr>
-                <w:rFonts w:ascii="Nunito" w:cs="Nunito" w:eastAsia="Nunito" w:hAnsi="Nunito"/>
                 <w:b w:val="1"/>
                 <w:i w:val="0"/>
                 <w:smallCaps w:val="0"/>
                 <w:strike w:val="0"/>
                 <w:color w:val="000000"/>
-                <w:sz w:val="18"/>
-                <w:szCs w:val="18"/>
                 <w:u w:val="none"/>
                 <w:shd w:fill="auto" w:val="clear"/>
                 <w:vertAlign w:val="baseline"/>
@@ -187,7 +205,7 @@
               </w:rPr>
               <w:t xml:space="preserve">Introdução ao Big Data</w:t>
               <w:tab/>
-              <w:t xml:space="preserve">3</w:t>
+              <w:t xml:space="preserve">4</w:t>
             </w:r>
           </w:hyperlink>
           <w:r>
@@ -205,14 +223,11 @@
             <w:spacing w:before="60" w:line="240" w:lineRule="auto"/>
             <w:jc w:val="left"/>
             <w:rPr>
-              <w:rFonts w:ascii="Arial" w:cs="Arial" w:eastAsia="Arial" w:hAnsi="Arial"/>
               <w:b w:val="1"/>
               <w:i w:val="0"/>
               <w:smallCaps w:val="0"/>
               <w:strike w:val="0"/>
               <w:color w:val="000000"/>
-              <w:sz w:val="22"/>
-              <w:szCs w:val="22"/>
               <w:u w:val="none"/>
               <w:shd w:fill="auto" w:val="clear"/>
               <w:vertAlign w:val="baseline"/>
@@ -221,14 +236,11 @@
           <w:hyperlink w:anchor="_ekddtxi6ulro">
             <w:r>
               <w:rPr>
-                <w:rFonts w:ascii="Nunito" w:cs="Nunito" w:eastAsia="Nunito" w:hAnsi="Nunito"/>
                 <w:b w:val="1"/>
                 <w:i w:val="0"/>
                 <w:smallCaps w:val="0"/>
                 <w:strike w:val="0"/>
                 <w:color w:val="000000"/>
-                <w:sz w:val="18"/>
-                <w:szCs w:val="18"/>
                 <w:u w:val="none"/>
                 <w:shd w:fill="auto" w:val="clear"/>
                 <w:vertAlign w:val="baseline"/>
@@ -236,7 +248,7 @@
               </w:rPr>
               <w:t xml:space="preserve">Por que a análise de big data é importante?</w:t>
               <w:tab/>
-              <w:t xml:space="preserve">3</w:t>
+              <w:t xml:space="preserve">4</w:t>
             </w:r>
           </w:hyperlink>
           <w:r>
@@ -254,14 +266,11 @@
             <w:spacing w:before="60" w:line="240" w:lineRule="auto"/>
             <w:jc w:val="left"/>
             <w:rPr>
-              <w:rFonts w:ascii="Arial" w:cs="Arial" w:eastAsia="Arial" w:hAnsi="Arial"/>
               <w:b w:val="1"/>
               <w:i w:val="0"/>
               <w:smallCaps w:val="0"/>
               <w:strike w:val="0"/>
               <w:color w:val="000000"/>
-              <w:sz w:val="22"/>
-              <w:szCs w:val="22"/>
               <w:u w:val="none"/>
               <w:shd w:fill="auto" w:val="clear"/>
               <w:vertAlign w:val="baseline"/>
@@ -270,14 +279,11 @@
           <w:hyperlink w:anchor="_cfsnqlthlx10">
             <w:r>
               <w:rPr>
-                <w:rFonts w:ascii="Nunito" w:cs="Nunito" w:eastAsia="Nunito" w:hAnsi="Nunito"/>
                 <w:b w:val="1"/>
                 <w:i w:val="0"/>
                 <w:smallCaps w:val="0"/>
                 <w:strike w:val="0"/>
                 <w:color w:val="000000"/>
-                <w:sz w:val="18"/>
-                <w:szCs w:val="18"/>
                 <w:u w:val="none"/>
                 <w:shd w:fill="auto" w:val="clear"/>
                 <w:vertAlign w:val="baseline"/>
@@ -285,7 +291,7 @@
               </w:rPr>
               <w:t xml:space="preserve">Como Funciona e Principais Tecnologias</w:t>
               <w:tab/>
-              <w:t xml:space="preserve">4</w:t>
+              <w:t xml:space="preserve">5</w:t>
             </w:r>
           </w:hyperlink>
           <w:r>
@@ -304,14 +310,10 @@
             <w:ind w:left="360" w:firstLine="0"/>
             <w:jc w:val="left"/>
             <w:rPr>
-              <w:rFonts w:ascii="Arial" w:cs="Arial" w:eastAsia="Arial" w:hAnsi="Arial"/>
-              <w:b w:val="0"/>
               <w:i w:val="0"/>
               <w:smallCaps w:val="0"/>
               <w:strike w:val="0"/>
               <w:color w:val="000000"/>
-              <w:sz w:val="22"/>
-              <w:szCs w:val="22"/>
               <w:u w:val="none"/>
               <w:shd w:fill="auto" w:val="clear"/>
               <w:vertAlign w:val="baseline"/>
@@ -320,14 +322,10 @@
           <w:hyperlink w:anchor="_rtydnjmd534y">
             <w:r>
               <w:rPr>
-                <w:rFonts w:ascii="Nunito" w:cs="Nunito" w:eastAsia="Nunito" w:hAnsi="Nunito"/>
-                <w:b w:val="0"/>
                 <w:i w:val="0"/>
                 <w:smallCaps w:val="0"/>
                 <w:strike w:val="0"/>
                 <w:color w:val="000000"/>
-                <w:sz w:val="18"/>
-                <w:szCs w:val="18"/>
                 <w:u w:val="none"/>
                 <w:shd w:fill="auto" w:val="clear"/>
                 <w:vertAlign w:val="baseline"/>
@@ -335,7 +333,7 @@
               </w:rPr>
               <w:t xml:space="preserve">Computação em Nuvem</w:t>
               <w:tab/>
-              <w:t xml:space="preserve">4</w:t>
+              <w:t xml:space="preserve">5</w:t>
             </w:r>
           </w:hyperlink>
           <w:r>
@@ -354,14 +352,10 @@
             <w:ind w:left="360" w:firstLine="0"/>
             <w:jc w:val="left"/>
             <w:rPr>
-              <w:rFonts w:ascii="Arial" w:cs="Arial" w:eastAsia="Arial" w:hAnsi="Arial"/>
-              <w:b w:val="0"/>
               <w:i w:val="0"/>
               <w:smallCaps w:val="0"/>
               <w:strike w:val="0"/>
               <w:color w:val="000000"/>
-              <w:sz w:val="22"/>
-              <w:szCs w:val="22"/>
               <w:u w:val="none"/>
               <w:shd w:fill="auto" w:val="clear"/>
               <w:vertAlign w:val="baseline"/>
@@ -370,14 +364,10 @@
           <w:hyperlink w:anchor="_z41yd1rh4j3i">
             <w:r>
               <w:rPr>
-                <w:rFonts w:ascii="Nunito" w:cs="Nunito" w:eastAsia="Nunito" w:hAnsi="Nunito"/>
-                <w:b w:val="0"/>
                 <w:i w:val="0"/>
                 <w:smallCaps w:val="0"/>
                 <w:strike w:val="0"/>
                 <w:color w:val="000000"/>
-                <w:sz w:val="18"/>
-                <w:szCs w:val="18"/>
                 <w:u w:val="none"/>
                 <w:shd w:fill="auto" w:val="clear"/>
                 <w:vertAlign w:val="baseline"/>
@@ -385,7 +375,7 @@
               </w:rPr>
               <w:t xml:space="preserve">Gestão de Dados</w:t>
               <w:tab/>
-              <w:t xml:space="preserve">4</w:t>
+              <w:t xml:space="preserve">5</w:t>
             </w:r>
           </w:hyperlink>
           <w:r>
@@ -404,14 +394,10 @@
             <w:ind w:left="360" w:firstLine="0"/>
             <w:jc w:val="left"/>
             <w:rPr>
-              <w:rFonts w:ascii="Arial" w:cs="Arial" w:eastAsia="Arial" w:hAnsi="Arial"/>
-              <w:b w:val="0"/>
               <w:i w:val="0"/>
               <w:smallCaps w:val="0"/>
               <w:strike w:val="0"/>
               <w:color w:val="000000"/>
-              <w:sz w:val="22"/>
-              <w:szCs w:val="22"/>
               <w:u w:val="none"/>
               <w:shd w:fill="auto" w:val="clear"/>
               <w:vertAlign w:val="baseline"/>
@@ -420,14 +406,10 @@
           <w:hyperlink w:anchor="_6yq7xkjyzl4t">
             <w:r>
               <w:rPr>
-                <w:rFonts w:ascii="Nunito" w:cs="Nunito" w:eastAsia="Nunito" w:hAnsi="Nunito"/>
-                <w:b w:val="0"/>
                 <w:i w:val="0"/>
                 <w:smallCaps w:val="0"/>
                 <w:strike w:val="0"/>
                 <w:color w:val="000000"/>
-                <w:sz w:val="18"/>
-                <w:szCs w:val="18"/>
                 <w:u w:val="none"/>
                 <w:shd w:fill="auto" w:val="clear"/>
                 <w:vertAlign w:val="baseline"/>
@@ -435,7 +417,7 @@
               </w:rPr>
               <w:t xml:space="preserve">Mineração de Dados</w:t>
               <w:tab/>
-              <w:t xml:space="preserve">4</w:t>
+              <w:t xml:space="preserve">5</w:t>
             </w:r>
           </w:hyperlink>
           <w:r>
@@ -454,14 +436,10 @@
             <w:ind w:left="360" w:firstLine="0"/>
             <w:jc w:val="left"/>
             <w:rPr>
-              <w:rFonts w:ascii="Arial" w:cs="Arial" w:eastAsia="Arial" w:hAnsi="Arial"/>
-              <w:b w:val="0"/>
               <w:i w:val="0"/>
               <w:smallCaps w:val="0"/>
               <w:strike w:val="0"/>
               <w:color w:val="000000"/>
-              <w:sz w:val="22"/>
-              <w:szCs w:val="22"/>
               <w:u w:val="none"/>
               <w:shd w:fill="auto" w:val="clear"/>
               <w:vertAlign w:val="baseline"/>
@@ -470,14 +448,10 @@
           <w:hyperlink w:anchor="_uj2gdkr4mis6">
             <w:r>
               <w:rPr>
-                <w:rFonts w:ascii="Nunito" w:cs="Nunito" w:eastAsia="Nunito" w:hAnsi="Nunito"/>
-                <w:b w:val="0"/>
                 <w:i w:val="0"/>
                 <w:smallCaps w:val="0"/>
                 <w:strike w:val="0"/>
                 <w:color w:val="000000"/>
-                <w:sz w:val="18"/>
-                <w:szCs w:val="18"/>
                 <w:u w:val="none"/>
                 <w:shd w:fill="auto" w:val="clear"/>
                 <w:vertAlign w:val="baseline"/>
@@ -485,7 +459,7 @@
               </w:rPr>
               <w:t xml:space="preserve">Armazenamento de Dados</w:t>
               <w:tab/>
-              <w:t xml:space="preserve">4</w:t>
+              <w:t xml:space="preserve">5</w:t>
             </w:r>
           </w:hyperlink>
           <w:r>
@@ -504,14 +478,10 @@
             <w:ind w:left="360" w:firstLine="0"/>
             <w:jc w:val="left"/>
             <w:rPr>
-              <w:rFonts w:ascii="Arial" w:cs="Arial" w:eastAsia="Arial" w:hAnsi="Arial"/>
-              <w:b w:val="0"/>
               <w:i w:val="0"/>
               <w:smallCaps w:val="0"/>
               <w:strike w:val="0"/>
               <w:color w:val="000000"/>
-              <w:sz w:val="22"/>
-              <w:szCs w:val="22"/>
               <w:u w:val="none"/>
               <w:shd w:fill="auto" w:val="clear"/>
               <w:vertAlign w:val="baseline"/>
@@ -520,14 +490,10 @@
           <w:hyperlink w:anchor="_3a85gpwre92z">
             <w:r>
               <w:rPr>
-                <w:rFonts w:ascii="Nunito" w:cs="Nunito" w:eastAsia="Nunito" w:hAnsi="Nunito"/>
-                <w:b w:val="0"/>
                 <w:i w:val="0"/>
                 <w:smallCaps w:val="0"/>
                 <w:strike w:val="0"/>
                 <w:color w:val="000000"/>
-                <w:sz w:val="18"/>
-                <w:szCs w:val="18"/>
                 <w:u w:val="none"/>
                 <w:shd w:fill="auto" w:val="clear"/>
                 <w:vertAlign w:val="baseline"/>
@@ -535,7 +501,7 @@
               </w:rPr>
               <w:t xml:space="preserve">Hadoop</w:t>
               <w:tab/>
-              <w:t xml:space="preserve">4</w:t>
+              <w:t xml:space="preserve">5</w:t>
             </w:r>
           </w:hyperlink>
           <w:r>
@@ -554,14 +520,10 @@
             <w:ind w:left="360" w:firstLine="0"/>
             <w:jc w:val="left"/>
             <w:rPr>
-              <w:rFonts w:ascii="Arial" w:cs="Arial" w:eastAsia="Arial" w:hAnsi="Arial"/>
-              <w:b w:val="0"/>
               <w:i w:val="0"/>
               <w:smallCaps w:val="0"/>
               <w:strike w:val="0"/>
               <w:color w:val="000000"/>
-              <w:sz w:val="22"/>
-              <w:szCs w:val="22"/>
               <w:u w:val="none"/>
               <w:shd w:fill="auto" w:val="clear"/>
               <w:vertAlign w:val="baseline"/>
@@ -570,14 +532,10 @@
           <w:hyperlink w:anchor="_c03fgs382sdj">
             <w:r>
               <w:rPr>
-                <w:rFonts w:ascii="Nunito" w:cs="Nunito" w:eastAsia="Nunito" w:hAnsi="Nunito"/>
-                <w:b w:val="0"/>
                 <w:i w:val="0"/>
                 <w:smallCaps w:val="0"/>
                 <w:strike w:val="0"/>
                 <w:color w:val="000000"/>
-                <w:sz w:val="18"/>
-                <w:szCs w:val="18"/>
                 <w:u w:val="none"/>
                 <w:shd w:fill="auto" w:val="clear"/>
                 <w:vertAlign w:val="baseline"/>
@@ -585,7 +543,7 @@
               </w:rPr>
               <w:t xml:space="preserve">Análise na Memória</w:t>
               <w:tab/>
-              <w:t xml:space="preserve">4</w:t>
+              <w:t xml:space="preserve">5</w:t>
             </w:r>
           </w:hyperlink>
           <w:r>
@@ -604,14 +562,10 @@
             <w:ind w:left="360" w:firstLine="0"/>
             <w:jc w:val="left"/>
             <w:rPr>
-              <w:rFonts w:ascii="Arial" w:cs="Arial" w:eastAsia="Arial" w:hAnsi="Arial"/>
-              <w:b w:val="0"/>
               <w:i w:val="0"/>
               <w:smallCaps w:val="0"/>
               <w:strike w:val="0"/>
               <w:color w:val="000000"/>
-              <w:sz w:val="22"/>
-              <w:szCs w:val="22"/>
               <w:u w:val="none"/>
               <w:shd w:fill="auto" w:val="clear"/>
               <w:vertAlign w:val="baseline"/>
@@ -620,14 +574,10 @@
           <w:hyperlink w:anchor="_nhuybtkdjdzm">
             <w:r>
               <w:rPr>
-                <w:rFonts w:ascii="Nunito" w:cs="Nunito" w:eastAsia="Nunito" w:hAnsi="Nunito"/>
-                <w:b w:val="0"/>
                 <w:i w:val="0"/>
                 <w:smallCaps w:val="0"/>
                 <w:strike w:val="0"/>
                 <w:color w:val="000000"/>
-                <w:sz w:val="18"/>
-                <w:szCs w:val="18"/>
                 <w:u w:val="none"/>
                 <w:shd w:fill="auto" w:val="clear"/>
                 <w:vertAlign w:val="baseline"/>
@@ -635,7 +585,7 @@
               </w:rPr>
               <w:t xml:space="preserve">Aprendizado de Máquina</w:t>
               <w:tab/>
-              <w:t xml:space="preserve">5</w:t>
+              <w:t xml:space="preserve">6</w:t>
             </w:r>
           </w:hyperlink>
           <w:r>
@@ -654,14 +604,10 @@
             <w:ind w:left="360" w:firstLine="0"/>
             <w:jc w:val="left"/>
             <w:rPr>
-              <w:rFonts w:ascii="Arial" w:cs="Arial" w:eastAsia="Arial" w:hAnsi="Arial"/>
-              <w:b w:val="0"/>
               <w:i w:val="0"/>
               <w:smallCaps w:val="0"/>
               <w:strike w:val="0"/>
               <w:color w:val="000000"/>
-              <w:sz w:val="22"/>
-              <w:szCs w:val="22"/>
               <w:u w:val="none"/>
               <w:shd w:fill="auto" w:val="clear"/>
               <w:vertAlign w:val="baseline"/>
@@ -670,14 +616,10 @@
           <w:hyperlink w:anchor="_stlc9hj3jlq0">
             <w:r>
               <w:rPr>
-                <w:rFonts w:ascii="Nunito" w:cs="Nunito" w:eastAsia="Nunito" w:hAnsi="Nunito"/>
-                <w:b w:val="0"/>
                 <w:i w:val="0"/>
                 <w:smallCaps w:val="0"/>
                 <w:strike w:val="0"/>
                 <w:color w:val="000000"/>
-                <w:sz w:val="18"/>
-                <w:szCs w:val="18"/>
                 <w:u w:val="none"/>
                 <w:shd w:fill="auto" w:val="clear"/>
                 <w:vertAlign w:val="baseline"/>
@@ -685,7 +627,7 @@
               </w:rPr>
               <w:t xml:space="preserve">Análise Preditiva</w:t>
               <w:tab/>
-              <w:t xml:space="preserve">5</w:t>
+              <w:t xml:space="preserve">6</w:t>
             </w:r>
           </w:hyperlink>
           <w:r>
@@ -704,14 +646,10 @@
             <w:ind w:left="360" w:firstLine="0"/>
             <w:jc w:val="left"/>
             <w:rPr>
-              <w:rFonts w:ascii="Arial" w:cs="Arial" w:eastAsia="Arial" w:hAnsi="Arial"/>
-              <w:b w:val="0"/>
               <w:i w:val="0"/>
               <w:smallCaps w:val="0"/>
               <w:strike w:val="0"/>
               <w:color w:val="000000"/>
-              <w:sz w:val="22"/>
-              <w:szCs w:val="22"/>
               <w:u w:val="none"/>
               <w:shd w:fill="auto" w:val="clear"/>
               <w:vertAlign w:val="baseline"/>
@@ -720,14 +658,10 @@
           <w:hyperlink w:anchor="_4tb8atny2scd">
             <w:r>
               <w:rPr>
-                <w:rFonts w:ascii="Nunito" w:cs="Nunito" w:eastAsia="Nunito" w:hAnsi="Nunito"/>
-                <w:b w:val="0"/>
                 <w:i w:val="0"/>
                 <w:smallCaps w:val="0"/>
                 <w:strike w:val="0"/>
                 <w:color w:val="000000"/>
-                <w:sz w:val="18"/>
-                <w:szCs w:val="18"/>
                 <w:u w:val="none"/>
                 <w:shd w:fill="auto" w:val="clear"/>
                 <w:vertAlign w:val="baseline"/>
@@ -735,7 +669,7 @@
               </w:rPr>
               <w:t xml:space="preserve">Mineração de Texto</w:t>
               <w:tab/>
-              <w:t xml:space="preserve">5</w:t>
+              <w:t xml:space="preserve">6</w:t>
             </w:r>
           </w:hyperlink>
           <w:r>
@@ -753,14 +687,11 @@
             <w:spacing w:before="60" w:line="240" w:lineRule="auto"/>
             <w:jc w:val="left"/>
             <w:rPr>
-              <w:rFonts w:ascii="Arial" w:cs="Arial" w:eastAsia="Arial" w:hAnsi="Arial"/>
               <w:b w:val="1"/>
               <w:i w:val="0"/>
               <w:smallCaps w:val="0"/>
               <w:strike w:val="0"/>
               <w:color w:val="000000"/>
-              <w:sz w:val="22"/>
-              <w:szCs w:val="22"/>
               <w:u w:val="none"/>
               <w:shd w:fill="auto" w:val="clear"/>
               <w:vertAlign w:val="baseline"/>
@@ -769,14 +700,11 @@
           <w:hyperlink w:anchor="_d5v7xgs6n5vx">
             <w:r>
               <w:rPr>
-                <w:rFonts w:ascii="Nunito" w:cs="Nunito" w:eastAsia="Nunito" w:hAnsi="Nunito"/>
                 <w:b w:val="1"/>
                 <w:i w:val="0"/>
                 <w:smallCaps w:val="0"/>
                 <w:strike w:val="0"/>
                 <w:color w:val="000000"/>
-                <w:sz w:val="18"/>
-                <w:szCs w:val="18"/>
                 <w:u w:val="none"/>
                 <w:shd w:fill="auto" w:val="clear"/>
                 <w:vertAlign w:val="baseline"/>
@@ -784,7 +712,7 @@
               </w:rPr>
               <w:t xml:space="preserve">Coleta de Dados</w:t>
               <w:tab/>
-              <w:t xml:space="preserve">5</w:t>
+              <w:t xml:space="preserve">6</w:t>
             </w:r>
           </w:hyperlink>
           <w:r>
@@ -803,14 +731,10 @@
             <w:ind w:left="360" w:firstLine="0"/>
             <w:jc w:val="left"/>
             <w:rPr>
-              <w:rFonts w:ascii="Arial" w:cs="Arial" w:eastAsia="Arial" w:hAnsi="Arial"/>
-              <w:b w:val="0"/>
               <w:i w:val="0"/>
               <w:smallCaps w:val="0"/>
               <w:strike w:val="0"/>
               <w:color w:val="000000"/>
-              <w:sz w:val="22"/>
-              <w:szCs w:val="22"/>
               <w:u w:val="none"/>
               <w:shd w:fill="auto" w:val="clear"/>
               <w:vertAlign w:val="baseline"/>
@@ -819,14 +743,10 @@
           <w:hyperlink w:anchor="_sx59k4gfthxz">
             <w:r>
               <w:rPr>
-                <w:rFonts w:ascii="Nunito" w:cs="Nunito" w:eastAsia="Nunito" w:hAnsi="Nunito"/>
-                <w:b w:val="0"/>
                 <w:i w:val="0"/>
                 <w:smallCaps w:val="0"/>
                 <w:strike w:val="0"/>
                 <w:color w:val="000000"/>
-                <w:sz w:val="18"/>
-                <w:szCs w:val="18"/>
                 <w:u w:val="none"/>
                 <w:shd w:fill="auto" w:val="clear"/>
                 <w:vertAlign w:val="baseline"/>
@@ -834,7 +754,7 @@
               </w:rPr>
               <w:t xml:space="preserve">Sensores e Dispositivos IoT</w:t>
               <w:tab/>
-              <w:t xml:space="preserve">5</w:t>
+              <w:t xml:space="preserve">6</w:t>
             </w:r>
           </w:hyperlink>
           <w:r>
@@ -853,14 +773,10 @@
             <w:ind w:left="360" w:firstLine="0"/>
             <w:jc w:val="left"/>
             <w:rPr>
-              <w:rFonts w:ascii="Arial" w:cs="Arial" w:eastAsia="Arial" w:hAnsi="Arial"/>
-              <w:b w:val="0"/>
               <w:i w:val="0"/>
               <w:smallCaps w:val="0"/>
               <w:strike w:val="0"/>
               <w:color w:val="000000"/>
-              <w:sz w:val="22"/>
-              <w:szCs w:val="22"/>
               <w:u w:val="none"/>
               <w:shd w:fill="auto" w:val="clear"/>
               <w:vertAlign w:val="baseline"/>
@@ -869,14 +785,10 @@
           <w:hyperlink w:anchor="_d1xd91ip949s">
             <w:r>
               <w:rPr>
-                <w:rFonts w:ascii="Nunito" w:cs="Nunito" w:eastAsia="Nunito" w:hAnsi="Nunito"/>
-                <w:b w:val="0"/>
                 <w:i w:val="0"/>
                 <w:smallCaps w:val="0"/>
                 <w:strike w:val="0"/>
                 <w:color w:val="000000"/>
-                <w:sz w:val="18"/>
-                <w:szCs w:val="18"/>
                 <w:u w:val="none"/>
                 <w:shd w:fill="auto" w:val="clear"/>
                 <w:vertAlign w:val="baseline"/>
@@ -884,7 +796,7 @@
               </w:rPr>
               <w:t xml:space="preserve">Websites e Aplicações</w:t>
               <w:tab/>
-              <w:t xml:space="preserve">6</w:t>
+              <w:t xml:space="preserve">7</w:t>
             </w:r>
           </w:hyperlink>
           <w:r>
@@ -903,14 +815,10 @@
             <w:ind w:left="360" w:firstLine="0"/>
             <w:jc w:val="left"/>
             <w:rPr>
-              <w:rFonts w:ascii="Arial" w:cs="Arial" w:eastAsia="Arial" w:hAnsi="Arial"/>
-              <w:b w:val="0"/>
               <w:i w:val="0"/>
               <w:smallCaps w:val="0"/>
               <w:strike w:val="0"/>
               <w:color w:val="000000"/>
-              <w:sz w:val="22"/>
-              <w:szCs w:val="22"/>
               <w:u w:val="none"/>
               <w:shd w:fill="auto" w:val="clear"/>
               <w:vertAlign w:val="baseline"/>
@@ -919,14 +827,10 @@
           <w:hyperlink w:anchor="_cysjg8o7rj94">
             <w:r>
               <w:rPr>
-                <w:rFonts w:ascii="Nunito" w:cs="Nunito" w:eastAsia="Nunito" w:hAnsi="Nunito"/>
-                <w:b w:val="0"/>
                 <w:i w:val="0"/>
                 <w:smallCaps w:val="0"/>
                 <w:strike w:val="0"/>
                 <w:color w:val="000000"/>
-                <w:sz w:val="18"/>
-                <w:szCs w:val="18"/>
                 <w:u w:val="none"/>
                 <w:shd w:fill="auto" w:val="clear"/>
                 <w:vertAlign w:val="baseline"/>
@@ -934,7 +838,7 @@
               </w:rPr>
               <w:t xml:space="preserve">Redes Sociais</w:t>
               <w:tab/>
-              <w:t xml:space="preserve">6</w:t>
+              <w:t xml:space="preserve">7</w:t>
             </w:r>
           </w:hyperlink>
           <w:r>
@@ -953,14 +857,10 @@
             <w:ind w:left="360" w:firstLine="0"/>
             <w:jc w:val="left"/>
             <w:rPr>
-              <w:rFonts w:ascii="Arial" w:cs="Arial" w:eastAsia="Arial" w:hAnsi="Arial"/>
-              <w:b w:val="0"/>
               <w:i w:val="0"/>
               <w:smallCaps w:val="0"/>
               <w:strike w:val="0"/>
               <w:color w:val="000000"/>
-              <w:sz w:val="22"/>
-              <w:szCs w:val="22"/>
               <w:u w:val="none"/>
               <w:shd w:fill="auto" w:val="clear"/>
               <w:vertAlign w:val="baseline"/>
@@ -969,14 +869,10 @@
           <w:hyperlink w:anchor="_itpfixgs651t">
             <w:r>
               <w:rPr>
-                <w:rFonts w:ascii="Nunito" w:cs="Nunito" w:eastAsia="Nunito" w:hAnsi="Nunito"/>
-                <w:b w:val="0"/>
                 <w:i w:val="0"/>
                 <w:smallCaps w:val="0"/>
                 <w:strike w:val="0"/>
                 <w:color w:val="000000"/>
-                <w:sz w:val="18"/>
-                <w:szCs w:val="18"/>
                 <w:u w:val="none"/>
                 <w:shd w:fill="auto" w:val="clear"/>
                 <w:vertAlign w:val="baseline"/>
@@ -984,7 +880,7 @@
               </w:rPr>
               <w:t xml:space="preserve">Transações Comerciais</w:t>
               <w:tab/>
-              <w:t xml:space="preserve">6</w:t>
+              <w:t xml:space="preserve">7</w:t>
             </w:r>
           </w:hyperlink>
           <w:r>
@@ -1003,14 +899,10 @@
             <w:ind w:left="360" w:firstLine="0"/>
             <w:jc w:val="left"/>
             <w:rPr>
-              <w:rFonts w:ascii="Arial" w:cs="Arial" w:eastAsia="Arial" w:hAnsi="Arial"/>
-              <w:b w:val="0"/>
               <w:i w:val="0"/>
               <w:smallCaps w:val="0"/>
               <w:strike w:val="0"/>
               <w:color w:val="000000"/>
-              <w:sz w:val="22"/>
-              <w:szCs w:val="22"/>
               <w:u w:val="none"/>
               <w:shd w:fill="auto" w:val="clear"/>
               <w:vertAlign w:val="baseline"/>
@@ -1019,14 +911,10 @@
           <w:hyperlink w:anchor="_cg16ti67qc1">
             <w:r>
               <w:rPr>
-                <w:rFonts w:ascii="Nunito" w:cs="Nunito" w:eastAsia="Nunito" w:hAnsi="Nunito"/>
-                <w:b w:val="0"/>
                 <w:i w:val="0"/>
                 <w:smallCaps w:val="0"/>
                 <w:strike w:val="0"/>
                 <w:color w:val="000000"/>
-                <w:sz w:val="18"/>
-                <w:szCs w:val="18"/>
                 <w:u w:val="none"/>
                 <w:shd w:fill="auto" w:val="clear"/>
                 <w:vertAlign w:val="baseline"/>
@@ -1034,7 +922,7 @@
               </w:rPr>
               <w:t xml:space="preserve">Logs de Servidores e Dispositivos</w:t>
               <w:tab/>
-              <w:t xml:space="preserve">6</w:t>
+              <w:t xml:space="preserve">7</w:t>
             </w:r>
           </w:hyperlink>
           <w:r>
@@ -1052,14 +940,11 @@
             <w:spacing w:before="60" w:line="240" w:lineRule="auto"/>
             <w:jc w:val="left"/>
             <w:rPr>
-              <w:rFonts w:ascii="Arial" w:cs="Arial" w:eastAsia="Arial" w:hAnsi="Arial"/>
               <w:b w:val="1"/>
               <w:i w:val="0"/>
               <w:smallCaps w:val="0"/>
               <w:strike w:val="0"/>
               <w:color w:val="000000"/>
-              <w:sz w:val="22"/>
-              <w:szCs w:val="22"/>
               <w:u w:val="none"/>
               <w:shd w:fill="auto" w:val="clear"/>
               <w:vertAlign w:val="baseline"/>
@@ -1068,14 +953,11 @@
           <w:hyperlink w:anchor="_a9mqseremq8a">
             <w:r>
               <w:rPr>
-                <w:rFonts w:ascii="Nunito" w:cs="Nunito" w:eastAsia="Nunito" w:hAnsi="Nunito"/>
                 <w:b w:val="1"/>
                 <w:i w:val="0"/>
                 <w:smallCaps w:val="0"/>
                 <w:strike w:val="0"/>
                 <w:color w:val="000000"/>
-                <w:sz w:val="18"/>
-                <w:szCs w:val="18"/>
                 <w:u w:val="none"/>
                 <w:shd w:fill="auto" w:val="clear"/>
                 <w:vertAlign w:val="baseline"/>
@@ -1083,7 +965,7 @@
               </w:rPr>
               <w:t xml:space="preserve">Evolução dos Dados</w:t>
               <w:tab/>
-              <w:t xml:space="preserve">6</w:t>
+              <w:t xml:space="preserve">7</w:t>
             </w:r>
           </w:hyperlink>
           <w:r>
@@ -1102,14 +984,10 @@
             <w:ind w:left="360" w:firstLine="0"/>
             <w:jc w:val="left"/>
             <w:rPr>
-              <w:rFonts w:ascii="Arial" w:cs="Arial" w:eastAsia="Arial" w:hAnsi="Arial"/>
-              <w:b w:val="0"/>
               <w:i w:val="0"/>
               <w:smallCaps w:val="0"/>
               <w:strike w:val="0"/>
               <w:color w:val="000000"/>
-              <w:sz w:val="22"/>
-              <w:szCs w:val="22"/>
               <w:u w:val="none"/>
               <w:shd w:fill="auto" w:val="clear"/>
               <w:vertAlign w:val="baseline"/>
@@ -1118,14 +996,10 @@
           <w:hyperlink w:anchor="_2xz44u541xb9">
             <w:r>
               <w:rPr>
-                <w:rFonts w:ascii="Nunito" w:cs="Nunito" w:eastAsia="Nunito" w:hAnsi="Nunito"/>
-                <w:b w:val="0"/>
                 <w:i w:val="0"/>
                 <w:smallCaps w:val="0"/>
                 <w:strike w:val="0"/>
                 <w:color w:val="000000"/>
-                <w:sz w:val="18"/>
-                <w:szCs w:val="18"/>
                 <w:u w:val="none"/>
                 <w:shd w:fill="auto" w:val="clear"/>
                 <w:vertAlign w:val="baseline"/>
@@ -1133,7 +1007,7 @@
               </w:rPr>
               <w:t xml:space="preserve">Dados Estruturados</w:t>
               <w:tab/>
-              <w:t xml:space="preserve">6</w:t>
+              <w:t xml:space="preserve">7</w:t>
             </w:r>
           </w:hyperlink>
           <w:r>
@@ -1152,14 +1026,10 @@
             <w:ind w:left="360" w:firstLine="0"/>
             <w:jc w:val="left"/>
             <w:rPr>
-              <w:rFonts w:ascii="Arial" w:cs="Arial" w:eastAsia="Arial" w:hAnsi="Arial"/>
-              <w:b w:val="0"/>
               <w:i w:val="0"/>
               <w:smallCaps w:val="0"/>
               <w:strike w:val="0"/>
               <w:color w:val="000000"/>
-              <w:sz w:val="22"/>
-              <w:szCs w:val="22"/>
               <w:u w:val="none"/>
               <w:shd w:fill="auto" w:val="clear"/>
               <w:vertAlign w:val="baseline"/>
@@ -1168,14 +1038,10 @@
           <w:hyperlink w:anchor="_nh9fhmps1gll">
             <w:r>
               <w:rPr>
-                <w:rFonts w:ascii="Nunito" w:cs="Nunito" w:eastAsia="Nunito" w:hAnsi="Nunito"/>
-                <w:b w:val="0"/>
                 <w:i w:val="0"/>
                 <w:smallCaps w:val="0"/>
                 <w:strike w:val="0"/>
                 <w:color w:val="000000"/>
-                <w:sz w:val="18"/>
-                <w:szCs w:val="18"/>
                 <w:u w:val="none"/>
                 <w:shd w:fill="auto" w:val="clear"/>
                 <w:vertAlign w:val="baseline"/>
@@ -1183,7 +1049,7 @@
               </w:rPr>
               <w:t xml:space="preserve">Dados Semi-Estruturados</w:t>
               <w:tab/>
-              <w:t xml:space="preserve">7</w:t>
+              <w:t xml:space="preserve">8</w:t>
             </w:r>
           </w:hyperlink>
           <w:r>
@@ -1202,14 +1068,10 @@
             <w:ind w:left="360" w:firstLine="0"/>
             <w:jc w:val="left"/>
             <w:rPr>
-              <w:rFonts w:ascii="Arial" w:cs="Arial" w:eastAsia="Arial" w:hAnsi="Arial"/>
-              <w:b w:val="0"/>
               <w:i w:val="0"/>
               <w:smallCaps w:val="0"/>
               <w:strike w:val="0"/>
               <w:color w:val="000000"/>
-              <w:sz w:val="22"/>
-              <w:szCs w:val="22"/>
               <w:u w:val="none"/>
               <w:shd w:fill="auto" w:val="clear"/>
               <w:vertAlign w:val="baseline"/>
@@ -1218,14 +1080,10 @@
           <w:hyperlink w:anchor="_m55zheydq9qj">
             <w:r>
               <w:rPr>
-                <w:rFonts w:ascii="Nunito" w:cs="Nunito" w:eastAsia="Nunito" w:hAnsi="Nunito"/>
-                <w:b w:val="0"/>
                 <w:i w:val="0"/>
                 <w:smallCaps w:val="0"/>
                 <w:strike w:val="0"/>
                 <w:color w:val="000000"/>
-                <w:sz w:val="18"/>
-                <w:szCs w:val="18"/>
                 <w:u w:val="none"/>
                 <w:shd w:fill="auto" w:val="clear"/>
                 <w:vertAlign w:val="baseline"/>
@@ -1233,7 +1091,7 @@
               </w:rPr>
               <w:t xml:space="preserve">Dados Não Estruturados</w:t>
               <w:tab/>
-              <w:t xml:space="preserve">7</w:t>
+              <w:t xml:space="preserve">8</w:t>
             </w:r>
           </w:hyperlink>
           <w:r>
@@ -1251,14 +1109,11 @@
             <w:spacing w:before="60" w:line="240" w:lineRule="auto"/>
             <w:jc w:val="left"/>
             <w:rPr>
-              <w:rFonts w:ascii="Arial" w:cs="Arial" w:eastAsia="Arial" w:hAnsi="Arial"/>
               <w:b w:val="1"/>
               <w:i w:val="0"/>
               <w:smallCaps w:val="0"/>
               <w:strike w:val="0"/>
               <w:color w:val="000000"/>
-              <w:sz w:val="22"/>
-              <w:szCs w:val="22"/>
               <w:u w:val="none"/>
               <w:shd w:fill="auto" w:val="clear"/>
               <w:vertAlign w:val="baseline"/>
@@ -1267,14 +1122,11 @@
           <w:hyperlink w:anchor="_9br4hk6w60xx">
             <w:r>
               <w:rPr>
-                <w:rFonts w:ascii="Nunito" w:cs="Nunito" w:eastAsia="Nunito" w:hAnsi="Nunito"/>
                 <w:b w:val="1"/>
                 <w:i w:val="0"/>
                 <w:smallCaps w:val="0"/>
                 <w:strike w:val="0"/>
                 <w:color w:val="000000"/>
-                <w:sz w:val="18"/>
-                <w:szCs w:val="18"/>
                 <w:u w:val="none"/>
                 <w:shd w:fill="auto" w:val="clear"/>
                 <w:vertAlign w:val="baseline"/>
@@ -1282,7 +1134,7 @@
               </w:rPr>
               <w:t xml:space="preserve">Grande Volume de Dados</w:t>
               <w:tab/>
-              <w:t xml:space="preserve">7</w:t>
+              <w:t xml:space="preserve">8</w:t>
             </w:r>
           </w:hyperlink>
           <w:r>
@@ -1301,14 +1153,10 @@
             <w:ind w:left="360" w:firstLine="0"/>
             <w:jc w:val="left"/>
             <w:rPr>
-              <w:rFonts w:ascii="Arial" w:cs="Arial" w:eastAsia="Arial" w:hAnsi="Arial"/>
-              <w:b w:val="0"/>
               <w:i w:val="0"/>
               <w:smallCaps w:val="0"/>
               <w:strike w:val="0"/>
               <w:color w:val="000000"/>
-              <w:sz w:val="22"/>
-              <w:szCs w:val="22"/>
               <w:u w:val="none"/>
               <w:shd w:fill="auto" w:val="clear"/>
               <w:vertAlign w:val="baseline"/>
@@ -1317,14 +1165,10 @@
           <w:hyperlink w:anchor="_2k2fv0ykgz77">
             <w:r>
               <w:rPr>
-                <w:rFonts w:ascii="Nunito" w:cs="Nunito" w:eastAsia="Nunito" w:hAnsi="Nunito"/>
-                <w:b w:val="0"/>
                 <w:i w:val="0"/>
                 <w:smallCaps w:val="0"/>
                 <w:strike w:val="0"/>
                 <w:color w:val="000000"/>
-                <w:sz w:val="18"/>
-                <w:szCs w:val="18"/>
                 <w:u w:val="none"/>
                 <w:shd w:fill="auto" w:val="clear"/>
                 <w:vertAlign w:val="baseline"/>
@@ -1332,7 +1176,7 @@
               </w:rPr>
               <w:t xml:space="preserve">Armazenamento</w:t>
               <w:tab/>
-              <w:t xml:space="preserve">7</w:t>
+              <w:t xml:space="preserve">8</w:t>
             </w:r>
           </w:hyperlink>
           <w:r>
@@ -1351,14 +1195,10 @@
             <w:ind w:left="360" w:firstLine="0"/>
             <w:jc w:val="left"/>
             <w:rPr>
-              <w:rFonts w:ascii="Arial" w:cs="Arial" w:eastAsia="Arial" w:hAnsi="Arial"/>
-              <w:b w:val="0"/>
               <w:i w:val="0"/>
               <w:smallCaps w:val="0"/>
               <w:strike w:val="0"/>
               <w:color w:val="000000"/>
-              <w:sz w:val="22"/>
-              <w:szCs w:val="22"/>
               <w:u w:val="none"/>
               <w:shd w:fill="auto" w:val="clear"/>
               <w:vertAlign w:val="baseline"/>
@@ -1367,14 +1207,10 @@
           <w:hyperlink w:anchor="_ykamld918942">
             <w:r>
               <w:rPr>
-                <w:rFonts w:ascii="Nunito" w:cs="Nunito" w:eastAsia="Nunito" w:hAnsi="Nunito"/>
-                <w:b w:val="0"/>
                 <w:i w:val="0"/>
                 <w:smallCaps w:val="0"/>
                 <w:strike w:val="0"/>
                 <w:color w:val="000000"/>
-                <w:sz w:val="18"/>
-                <w:szCs w:val="18"/>
                 <w:u w:val="none"/>
                 <w:shd w:fill="auto" w:val="clear"/>
                 <w:vertAlign w:val="baseline"/>
@@ -1382,7 +1218,7 @@
               </w:rPr>
               <w:t xml:space="preserve">Transmissão de Dados</w:t>
               <w:tab/>
-              <w:t xml:space="preserve">7</w:t>
+              <w:t xml:space="preserve">8</w:t>
             </w:r>
           </w:hyperlink>
           <w:r>
@@ -1401,14 +1237,10 @@
             <w:ind w:left="360" w:firstLine="0"/>
             <w:jc w:val="left"/>
             <w:rPr>
-              <w:rFonts w:ascii="Arial" w:cs="Arial" w:eastAsia="Arial" w:hAnsi="Arial"/>
-              <w:b w:val="0"/>
               <w:i w:val="0"/>
               <w:smallCaps w:val="0"/>
               <w:strike w:val="0"/>
               <w:color w:val="000000"/>
-              <w:sz w:val="22"/>
-              <w:szCs w:val="22"/>
               <w:u w:val="none"/>
               <w:shd w:fill="auto" w:val="clear"/>
               <w:vertAlign w:val="baseline"/>
@@ -1417,14 +1249,10 @@
           <w:hyperlink w:anchor="_7myix7jyrvqr">
             <w:r>
               <w:rPr>
-                <w:rFonts w:ascii="Nunito" w:cs="Nunito" w:eastAsia="Nunito" w:hAnsi="Nunito"/>
-                <w:b w:val="0"/>
                 <w:i w:val="0"/>
                 <w:smallCaps w:val="0"/>
                 <w:strike w:val="0"/>
                 <w:color w:val="000000"/>
-                <w:sz w:val="18"/>
-                <w:szCs w:val="18"/>
                 <w:u w:val="none"/>
                 <w:shd w:fill="auto" w:val="clear"/>
                 <w:vertAlign w:val="baseline"/>
@@ -1432,7 +1260,7 @@
               </w:rPr>
               <w:t xml:space="preserve">Processamento</w:t>
               <w:tab/>
-              <w:t xml:space="preserve">8</w:t>
+              <w:t xml:space="preserve">9</w:t>
             </w:r>
           </w:hyperlink>
           <w:r>
@@ -1451,14 +1279,10 @@
             <w:ind w:left="360" w:firstLine="0"/>
             <w:jc w:val="left"/>
             <w:rPr>
-              <w:rFonts w:ascii="Arial" w:cs="Arial" w:eastAsia="Arial" w:hAnsi="Arial"/>
-              <w:b w:val="0"/>
               <w:i w:val="0"/>
               <w:smallCaps w:val="0"/>
               <w:strike w:val="0"/>
               <w:color w:val="000000"/>
-              <w:sz w:val="22"/>
-              <w:szCs w:val="22"/>
               <w:u w:val="none"/>
               <w:shd w:fill="auto" w:val="clear"/>
               <w:vertAlign w:val="baseline"/>
@@ -1467,14 +1291,10 @@
           <w:hyperlink w:anchor="_dyql4gcg98m8">
             <w:r>
               <w:rPr>
-                <w:rFonts w:ascii="Nunito" w:cs="Nunito" w:eastAsia="Nunito" w:hAnsi="Nunito"/>
-                <w:b w:val="0"/>
                 <w:i w:val="0"/>
                 <w:smallCaps w:val="0"/>
                 <w:strike w:val="0"/>
                 <w:color w:val="000000"/>
-                <w:sz w:val="18"/>
-                <w:szCs w:val="18"/>
                 <w:u w:val="none"/>
                 <w:shd w:fill="auto" w:val="clear"/>
                 <w:vertAlign w:val="baseline"/>
@@ -1482,7 +1302,7 @@
               </w:rPr>
               <w:t xml:space="preserve">Gerenciamento e Limpeza de Dados</w:t>
               <w:tab/>
-              <w:t xml:space="preserve">8</w:t>
+              <w:t xml:space="preserve">9</w:t>
             </w:r>
           </w:hyperlink>
           <w:r>
@@ -1501,14 +1321,10 @@
             <w:ind w:left="360" w:firstLine="0"/>
             <w:jc w:val="left"/>
             <w:rPr>
-              <w:rFonts w:ascii="Arial" w:cs="Arial" w:eastAsia="Arial" w:hAnsi="Arial"/>
-              <w:b w:val="0"/>
               <w:i w:val="0"/>
               <w:smallCaps w:val="0"/>
               <w:strike w:val="0"/>
               <w:color w:val="000000"/>
-              <w:sz w:val="22"/>
-              <w:szCs w:val="22"/>
               <w:u w:val="none"/>
               <w:shd w:fill="auto" w:val="clear"/>
               <w:vertAlign w:val="baseline"/>
@@ -1517,14 +1333,10 @@
           <w:hyperlink w:anchor="_bd42mdo2rmrx">
             <w:r>
               <w:rPr>
-                <w:rFonts w:ascii="Nunito" w:cs="Nunito" w:eastAsia="Nunito" w:hAnsi="Nunito"/>
-                <w:b w:val="0"/>
                 <w:i w:val="0"/>
                 <w:smallCaps w:val="0"/>
                 <w:strike w:val="0"/>
                 <w:color w:val="000000"/>
-                <w:sz w:val="18"/>
-                <w:szCs w:val="18"/>
                 <w:u w:val="none"/>
                 <w:shd w:fill="auto" w:val="clear"/>
                 <w:vertAlign w:val="baseline"/>
@@ -1532,7 +1344,7 @@
               </w:rPr>
               <w:t xml:space="preserve">Qualidade</w:t>
               <w:tab/>
-              <w:t xml:space="preserve">8</w:t>
+              <w:t xml:space="preserve">9</w:t>
             </w:r>
           </w:hyperlink>
           <w:r>
@@ -1551,14 +1363,10 @@
             <w:ind w:left="360" w:firstLine="0"/>
             <w:jc w:val="left"/>
             <w:rPr>
-              <w:rFonts w:ascii="Arial" w:cs="Arial" w:eastAsia="Arial" w:hAnsi="Arial"/>
-              <w:b w:val="0"/>
               <w:i w:val="0"/>
               <w:smallCaps w:val="0"/>
               <w:strike w:val="0"/>
               <w:color w:val="000000"/>
-              <w:sz w:val="22"/>
-              <w:szCs w:val="22"/>
               <w:u w:val="none"/>
               <w:shd w:fill="auto" w:val="clear"/>
               <w:vertAlign w:val="baseline"/>
@@ -1567,14 +1375,10 @@
           <w:hyperlink w:anchor="_8z0uors6z8kl">
             <w:r>
               <w:rPr>
-                <w:rFonts w:ascii="Nunito" w:cs="Nunito" w:eastAsia="Nunito" w:hAnsi="Nunito"/>
-                <w:b w:val="0"/>
                 <w:i w:val="0"/>
                 <w:smallCaps w:val="0"/>
                 <w:strike w:val="0"/>
                 <w:color w:val="000000"/>
-                <w:sz w:val="18"/>
-                <w:szCs w:val="18"/>
                 <w:u w:val="none"/>
                 <w:shd w:fill="auto" w:val="clear"/>
                 <w:vertAlign w:val="baseline"/>
@@ -1582,7 +1386,7 @@
               </w:rPr>
               <w:t xml:space="preserve">Segurança e Privacidade</w:t>
               <w:tab/>
-              <w:t xml:space="preserve">8</w:t>
+              <w:t xml:space="preserve">9</w:t>
             </w:r>
           </w:hyperlink>
           <w:r>
@@ -1601,14 +1405,10 @@
             <w:ind w:left="360" w:firstLine="0"/>
             <w:jc w:val="left"/>
             <w:rPr>
-              <w:rFonts w:ascii="Arial" w:cs="Arial" w:eastAsia="Arial" w:hAnsi="Arial"/>
-              <w:b w:val="0"/>
               <w:i w:val="0"/>
               <w:smallCaps w:val="0"/>
               <w:strike w:val="0"/>
               <w:color w:val="000000"/>
-              <w:sz w:val="22"/>
-              <w:szCs w:val="22"/>
               <w:u w:val="none"/>
               <w:shd w:fill="auto" w:val="clear"/>
               <w:vertAlign w:val="baseline"/>
@@ -1617,14 +1417,10 @@
           <w:hyperlink w:anchor="_p08xhmazhm0z">
             <w:r>
               <w:rPr>
-                <w:rFonts w:ascii="Nunito" w:cs="Nunito" w:eastAsia="Nunito" w:hAnsi="Nunito"/>
-                <w:b w:val="0"/>
                 <w:i w:val="0"/>
                 <w:smallCaps w:val="0"/>
                 <w:strike w:val="0"/>
                 <w:color w:val="000000"/>
-                <w:sz w:val="18"/>
-                <w:szCs w:val="18"/>
                 <w:u w:val="none"/>
                 <w:shd w:fill="auto" w:val="clear"/>
                 <w:vertAlign w:val="baseline"/>
@@ -1632,7 +1428,7 @@
               </w:rPr>
               <w:t xml:space="preserve">Interpretação</w:t>
               <w:tab/>
-              <w:t xml:space="preserve">8</w:t>
+              <w:t xml:space="preserve">9</w:t>
             </w:r>
           </w:hyperlink>
           <w:r>
@@ -1651,14 +1447,10 @@
             <w:ind w:left="360" w:firstLine="0"/>
             <w:jc w:val="left"/>
             <w:rPr>
-              <w:rFonts w:ascii="Arial" w:cs="Arial" w:eastAsia="Arial" w:hAnsi="Arial"/>
-              <w:b w:val="0"/>
               <w:i w:val="0"/>
               <w:smallCaps w:val="0"/>
               <w:strike w:val="0"/>
               <w:color w:val="000000"/>
-              <w:sz w:val="22"/>
-              <w:szCs w:val="22"/>
               <w:u w:val="none"/>
               <w:shd w:fill="auto" w:val="clear"/>
               <w:vertAlign w:val="baseline"/>
@@ -1667,14 +1459,10 @@
           <w:hyperlink w:anchor="_dfgb3rs6bz5z">
             <w:r>
               <w:rPr>
-                <w:rFonts w:ascii="Nunito" w:cs="Nunito" w:eastAsia="Nunito" w:hAnsi="Nunito"/>
-                <w:b w:val="0"/>
                 <w:i w:val="0"/>
                 <w:smallCaps w:val="0"/>
                 <w:strike w:val="0"/>
                 <w:color w:val="000000"/>
-                <w:sz w:val="18"/>
-                <w:szCs w:val="18"/>
                 <w:u w:val="none"/>
                 <w:shd w:fill="auto" w:val="clear"/>
                 <w:vertAlign w:val="baseline"/>
@@ -1682,7 +1470,7 @@
               </w:rPr>
               <w:t xml:space="preserve">Integração</w:t>
               <w:tab/>
-              <w:t xml:space="preserve">8</w:t>
+              <w:t xml:space="preserve">9</w:t>
             </w:r>
           </w:hyperlink>
           <w:r>
@@ -1701,14 +1489,10 @@
             <w:ind w:left="360" w:firstLine="0"/>
             <w:jc w:val="left"/>
             <w:rPr>
-              <w:rFonts w:ascii="Arial" w:cs="Arial" w:eastAsia="Arial" w:hAnsi="Arial"/>
-              <w:b w:val="0"/>
               <w:i w:val="0"/>
               <w:smallCaps w:val="0"/>
               <w:strike w:val="0"/>
               <w:color w:val="000000"/>
-              <w:sz w:val="22"/>
-              <w:szCs w:val="22"/>
               <w:u w:val="none"/>
               <w:shd w:fill="auto" w:val="clear"/>
               <w:vertAlign w:val="baseline"/>
@@ -1717,14 +1501,10 @@
           <w:hyperlink w:anchor="_4i6td3kyu7eh">
             <w:r>
               <w:rPr>
-                <w:rFonts w:ascii="Nunito" w:cs="Nunito" w:eastAsia="Nunito" w:hAnsi="Nunito"/>
-                <w:b w:val="0"/>
                 <w:i w:val="0"/>
                 <w:smallCaps w:val="0"/>
                 <w:strike w:val="0"/>
                 <w:color w:val="000000"/>
-                <w:sz w:val="18"/>
-                <w:szCs w:val="18"/>
                 <w:u w:val="none"/>
                 <w:shd w:fill="auto" w:val="clear"/>
                 <w:vertAlign w:val="baseline"/>
@@ -1732,7 +1512,7 @@
               </w:rPr>
               <w:t xml:space="preserve">Habilidades</w:t>
               <w:tab/>
-              <w:t xml:space="preserve">8</w:t>
+              <w:t xml:space="preserve">9</w:t>
             </w:r>
           </w:hyperlink>
           <w:r>
@@ -1751,14 +1531,10 @@
             <w:ind w:left="360" w:firstLine="0"/>
             <w:jc w:val="left"/>
             <w:rPr>
-              <w:rFonts w:ascii="Arial" w:cs="Arial" w:eastAsia="Arial" w:hAnsi="Arial"/>
-              <w:b w:val="0"/>
               <w:i w:val="0"/>
               <w:smallCaps w:val="0"/>
               <w:strike w:val="0"/>
               <w:color w:val="000000"/>
-              <w:sz w:val="22"/>
-              <w:szCs w:val="22"/>
               <w:u w:val="none"/>
               <w:shd w:fill="auto" w:val="clear"/>
               <w:vertAlign w:val="baseline"/>
@@ -1767,14 +1543,10 @@
           <w:hyperlink w:anchor="_c0oeh9liacud">
             <w:r>
               <w:rPr>
-                <w:rFonts w:ascii="Nunito" w:cs="Nunito" w:eastAsia="Nunito" w:hAnsi="Nunito"/>
-                <w:b w:val="0"/>
                 <w:i w:val="0"/>
                 <w:smallCaps w:val="0"/>
                 <w:strike w:val="0"/>
                 <w:color w:val="000000"/>
-                <w:sz w:val="18"/>
-                <w:szCs w:val="18"/>
                 <w:u w:val="none"/>
                 <w:shd w:fill="auto" w:val="clear"/>
                 <w:vertAlign w:val="baseline"/>
@@ -1782,7 +1554,7 @@
               </w:rPr>
               <w:t xml:space="preserve">Regulamentação</w:t>
               <w:tab/>
-              <w:t xml:space="preserve">8</w:t>
+              <w:t xml:space="preserve">9</w:t>
             </w:r>
           </w:hyperlink>
           <w:r>
@@ -1801,14 +1573,10 @@
             <w:ind w:left="360" w:firstLine="0"/>
             <w:jc w:val="left"/>
             <w:rPr>
-              <w:rFonts w:ascii="Arial" w:cs="Arial" w:eastAsia="Arial" w:hAnsi="Arial"/>
-              <w:b w:val="0"/>
               <w:i w:val="0"/>
               <w:smallCaps w:val="0"/>
               <w:strike w:val="0"/>
               <w:color w:val="000000"/>
-              <w:sz w:val="22"/>
-              <w:szCs w:val="22"/>
               <w:u w:val="none"/>
               <w:shd w:fill="auto" w:val="clear"/>
               <w:vertAlign w:val="baseline"/>
@@ -1817,14 +1585,10 @@
           <w:hyperlink w:anchor="_kffn5elawd0m">
             <w:r>
               <w:rPr>
-                <w:rFonts w:ascii="Nunito" w:cs="Nunito" w:eastAsia="Nunito" w:hAnsi="Nunito"/>
-                <w:b w:val="0"/>
                 <w:i w:val="0"/>
                 <w:smallCaps w:val="0"/>
                 <w:strike w:val="0"/>
                 <w:color w:val="000000"/>
-                <w:sz w:val="18"/>
-                <w:szCs w:val="18"/>
                 <w:u w:val="none"/>
                 <w:shd w:fill="auto" w:val="clear"/>
                 <w:vertAlign w:val="baseline"/>
@@ -1832,7 +1596,7 @@
               </w:rPr>
               <w:t xml:space="preserve">Custo</w:t>
               <w:tab/>
-              <w:t xml:space="preserve">9</w:t>
+              <w:t xml:space="preserve">10</w:t>
             </w:r>
           </w:hyperlink>
           <w:r>
@@ -1851,14 +1615,10 @@
             <w:ind w:left="360" w:firstLine="0"/>
             <w:jc w:val="left"/>
             <w:rPr>
-              <w:rFonts w:ascii="Arial" w:cs="Arial" w:eastAsia="Arial" w:hAnsi="Arial"/>
-              <w:b w:val="0"/>
               <w:i w:val="0"/>
               <w:smallCaps w:val="0"/>
               <w:strike w:val="0"/>
               <w:color w:val="000000"/>
-              <w:sz w:val="22"/>
-              <w:szCs w:val="22"/>
               <w:u w:val="none"/>
               <w:shd w:fill="auto" w:val="clear"/>
               <w:vertAlign w:val="baseline"/>
@@ -1867,14 +1627,10 @@
           <w:hyperlink w:anchor="_m3pdfdtsijwe">
             <w:r>
               <w:rPr>
-                <w:rFonts w:ascii="Nunito" w:cs="Nunito" w:eastAsia="Nunito" w:hAnsi="Nunito"/>
-                <w:b w:val="0"/>
                 <w:i w:val="0"/>
                 <w:smallCaps w:val="0"/>
                 <w:strike w:val="0"/>
                 <w:color w:val="000000"/>
-                <w:sz w:val="18"/>
-                <w:szCs w:val="18"/>
                 <w:u w:val="none"/>
                 <w:shd w:fill="auto" w:val="clear"/>
                 <w:vertAlign w:val="baseline"/>
@@ -1882,7 +1638,7 @@
               </w:rPr>
               <w:t xml:space="preserve">Ética</w:t>
               <w:tab/>
-              <w:t xml:space="preserve">9</w:t>
+              <w:t xml:space="preserve">10</w:t>
             </w:r>
           </w:hyperlink>
           <w:r>
@@ -1900,14 +1656,11 @@
             <w:spacing w:before="60" w:line="240" w:lineRule="auto"/>
             <w:jc w:val="left"/>
             <w:rPr>
-              <w:rFonts w:ascii="Arial" w:cs="Arial" w:eastAsia="Arial" w:hAnsi="Arial"/>
               <w:b w:val="1"/>
               <w:i w:val="0"/>
               <w:smallCaps w:val="0"/>
               <w:strike w:val="0"/>
               <w:color w:val="000000"/>
-              <w:sz w:val="22"/>
-              <w:szCs w:val="22"/>
               <w:u w:val="none"/>
               <w:shd w:fill="auto" w:val="clear"/>
               <w:vertAlign w:val="baseline"/>
@@ -1916,14 +1669,11 @@
           <w:hyperlink w:anchor="_6mjg1hpa5aod">
             <w:r>
               <w:rPr>
-                <w:rFonts w:ascii="Nunito" w:cs="Nunito" w:eastAsia="Nunito" w:hAnsi="Nunito"/>
                 <w:b w:val="1"/>
                 <w:i w:val="0"/>
                 <w:smallCaps w:val="0"/>
                 <w:strike w:val="0"/>
                 <w:color w:val="000000"/>
-                <w:sz w:val="18"/>
-                <w:szCs w:val="18"/>
                 <w:u w:val="none"/>
                 <w:shd w:fill="auto" w:val="clear"/>
                 <w:vertAlign w:val="baseline"/>
@@ -1931,7 +1681,7 @@
               </w:rPr>
               <w:t xml:space="preserve">Sistema de Banco de Dados Cassandra</w:t>
               <w:tab/>
-              <w:t xml:space="preserve">9</w:t>
+              <w:t xml:space="preserve">10</w:t>
             </w:r>
           </w:hyperlink>
           <w:r>
@@ -1950,14 +1700,10 @@
             <w:ind w:left="360" w:firstLine="0"/>
             <w:jc w:val="left"/>
             <w:rPr>
-              <w:rFonts w:ascii="Arial" w:cs="Arial" w:eastAsia="Arial" w:hAnsi="Arial"/>
-              <w:b w:val="0"/>
               <w:i w:val="0"/>
               <w:smallCaps w:val="0"/>
               <w:strike w:val="0"/>
               <w:color w:val="000000"/>
-              <w:sz w:val="22"/>
-              <w:szCs w:val="22"/>
               <w:u w:val="none"/>
               <w:shd w:fill="auto" w:val="clear"/>
               <w:vertAlign w:val="baseline"/>
@@ -1966,14 +1712,10 @@
           <w:hyperlink w:anchor="_pyl27vmszzfh">
             <w:r>
               <w:rPr>
-                <w:rFonts w:ascii="Nunito" w:cs="Nunito" w:eastAsia="Nunito" w:hAnsi="Nunito"/>
-                <w:b w:val="0"/>
                 <w:i w:val="0"/>
                 <w:smallCaps w:val="0"/>
                 <w:strike w:val="0"/>
                 <w:color w:val="000000"/>
-                <w:sz w:val="18"/>
-                <w:szCs w:val="18"/>
                 <w:u w:val="none"/>
                 <w:shd w:fill="auto" w:val="clear"/>
                 <w:vertAlign w:val="baseline"/>
@@ -1981,7 +1723,7 @@
               </w:rPr>
               <w:t xml:space="preserve">Principais características do Cassandra</w:t>
               <w:tab/>
-              <w:t xml:space="preserve">9</w:t>
+              <w:t xml:space="preserve">10</w:t>
             </w:r>
           </w:hyperlink>
           <w:r>
@@ -2000,14 +1742,10 @@
             <w:ind w:left="360" w:firstLine="0"/>
             <w:jc w:val="left"/>
             <w:rPr>
-              <w:rFonts w:ascii="Arial" w:cs="Arial" w:eastAsia="Arial" w:hAnsi="Arial"/>
-              <w:b w:val="0"/>
               <w:i w:val="0"/>
               <w:smallCaps w:val="0"/>
               <w:strike w:val="0"/>
               <w:color w:val="000000"/>
-              <w:sz w:val="22"/>
-              <w:szCs w:val="22"/>
               <w:u w:val="none"/>
               <w:shd w:fill="auto" w:val="clear"/>
               <w:vertAlign w:val="baseline"/>
@@ -2016,14 +1754,10 @@
           <w:hyperlink w:anchor="_tcm8wqh1a1ym">
             <w:r>
               <w:rPr>
-                <w:rFonts w:ascii="Nunito" w:cs="Nunito" w:eastAsia="Nunito" w:hAnsi="Nunito"/>
-                <w:b w:val="0"/>
                 <w:i w:val="0"/>
                 <w:smallCaps w:val="0"/>
                 <w:strike w:val="0"/>
                 <w:color w:val="000000"/>
-                <w:sz w:val="18"/>
-                <w:szCs w:val="18"/>
                 <w:u w:val="none"/>
                 <w:shd w:fill="auto" w:val="clear"/>
                 <w:vertAlign w:val="baseline"/>
@@ -2031,7 +1765,7 @@
               </w:rPr>
               <w:t xml:space="preserve">Aplicações do Cassandra</w:t>
               <w:tab/>
-              <w:t xml:space="preserve">10</w:t>
+              <w:t xml:space="preserve">11</w:t>
             </w:r>
           </w:hyperlink>
           <w:r>
@@ -2050,14 +1784,10 @@
             <w:ind w:left="360" w:firstLine="0"/>
             <w:jc w:val="left"/>
             <w:rPr>
-              <w:rFonts w:ascii="Arial" w:cs="Arial" w:eastAsia="Arial" w:hAnsi="Arial"/>
-              <w:b w:val="0"/>
               <w:i w:val="0"/>
               <w:smallCaps w:val="0"/>
               <w:strike w:val="0"/>
               <w:color w:val="000000"/>
-              <w:sz w:val="22"/>
-              <w:szCs w:val="22"/>
               <w:u w:val="none"/>
               <w:shd w:fill="auto" w:val="clear"/>
               <w:vertAlign w:val="baseline"/>
@@ -2066,14 +1796,10 @@
           <w:hyperlink w:anchor="_hdj9jwe44usn">
             <w:r>
               <w:rPr>
-                <w:rFonts w:ascii="Nunito" w:cs="Nunito" w:eastAsia="Nunito" w:hAnsi="Nunito"/>
-                <w:b w:val="0"/>
                 <w:i w:val="0"/>
                 <w:smallCaps w:val="0"/>
                 <w:strike w:val="0"/>
                 <w:color w:val="000000"/>
-                <w:sz w:val="18"/>
-                <w:szCs w:val="18"/>
                 <w:u w:val="none"/>
                 <w:shd w:fill="auto" w:val="clear"/>
                 <w:vertAlign w:val="baseline"/>
@@ -2081,7 +1807,7 @@
               </w:rPr>
               <w:t xml:space="preserve">Vantagens do Cassandra</w:t>
               <w:tab/>
-              <w:t xml:space="preserve">10</w:t>
+              <w:t xml:space="preserve">11</w:t>
             </w:r>
           </w:hyperlink>
           <w:r>
@@ -2100,14 +1826,10 @@
             <w:ind w:left="360" w:firstLine="0"/>
             <w:jc w:val="left"/>
             <w:rPr>
-              <w:rFonts w:ascii="Arial" w:cs="Arial" w:eastAsia="Arial" w:hAnsi="Arial"/>
-              <w:b w:val="0"/>
               <w:i w:val="0"/>
               <w:smallCaps w:val="0"/>
               <w:strike w:val="0"/>
               <w:color w:val="000000"/>
-              <w:sz w:val="22"/>
-              <w:szCs w:val="22"/>
               <w:u w:val="none"/>
               <w:shd w:fill="auto" w:val="clear"/>
               <w:vertAlign w:val="baseline"/>
@@ -2116,14 +1838,10 @@
           <w:hyperlink w:anchor="_jb1qlg61ebit">
             <w:r>
               <w:rPr>
-                <w:rFonts w:ascii="Nunito" w:cs="Nunito" w:eastAsia="Nunito" w:hAnsi="Nunito"/>
-                <w:b w:val="0"/>
                 <w:i w:val="0"/>
                 <w:smallCaps w:val="0"/>
                 <w:strike w:val="0"/>
                 <w:color w:val="000000"/>
-                <w:sz w:val="18"/>
-                <w:szCs w:val="18"/>
                 <w:u w:val="none"/>
                 <w:shd w:fill="auto" w:val="clear"/>
                 <w:vertAlign w:val="baseline"/>
@@ -2131,7 +1849,7 @@
               </w:rPr>
               <w:t xml:space="preserve">Desvantagens do Cassandra</w:t>
               <w:tab/>
-              <w:t xml:space="preserve">11</w:t>
+              <w:t xml:space="preserve">12</w:t>
             </w:r>
           </w:hyperlink>
           <w:r>
@@ -2149,14 +1867,11 @@
             <w:spacing w:before="60" w:line="240" w:lineRule="auto"/>
             <w:jc w:val="left"/>
             <w:rPr>
-              <w:rFonts w:ascii="Arial" w:cs="Arial" w:eastAsia="Arial" w:hAnsi="Arial"/>
               <w:b w:val="1"/>
               <w:i w:val="0"/>
               <w:smallCaps w:val="0"/>
               <w:strike w:val="0"/>
               <w:color w:val="000000"/>
-              <w:sz w:val="22"/>
-              <w:szCs w:val="22"/>
               <w:u w:val="none"/>
               <w:shd w:fill="auto" w:val="clear"/>
               <w:vertAlign w:val="baseline"/>
@@ -2165,14 +1880,11 @@
           <w:hyperlink w:anchor="_ilkshdbq0hq9">
             <w:r>
               <w:rPr>
-                <w:rFonts w:ascii="Nunito" w:cs="Nunito" w:eastAsia="Nunito" w:hAnsi="Nunito"/>
                 <w:b w:val="1"/>
                 <w:i w:val="0"/>
                 <w:smallCaps w:val="0"/>
                 <w:strike w:val="0"/>
                 <w:color w:val="000000"/>
-                <w:sz w:val="18"/>
-                <w:szCs w:val="18"/>
                 <w:u w:val="none"/>
                 <w:shd w:fill="auto" w:val="clear"/>
                 <w:vertAlign w:val="baseline"/>
@@ -2180,7 +1892,7 @@
               </w:rPr>
               <w:t xml:space="preserve">Os 5 V’s da Big Data</w:t>
               <w:tab/>
-              <w:t xml:space="preserve">11</w:t>
+              <w:t xml:space="preserve">12</w:t>
             </w:r>
           </w:hyperlink>
           <w:r>
@@ -2199,14 +1911,10 @@
             <w:ind w:left="360" w:firstLine="0"/>
             <w:jc w:val="left"/>
             <w:rPr>
-              <w:rFonts w:ascii="Arial" w:cs="Arial" w:eastAsia="Arial" w:hAnsi="Arial"/>
-              <w:b w:val="0"/>
               <w:i w:val="0"/>
               <w:smallCaps w:val="0"/>
               <w:strike w:val="0"/>
               <w:color w:val="000000"/>
-              <w:sz w:val="22"/>
-              <w:szCs w:val="22"/>
               <w:u w:val="none"/>
               <w:shd w:fill="auto" w:val="clear"/>
               <w:vertAlign w:val="baseline"/>
@@ -2215,14 +1923,10 @@
           <w:hyperlink w:anchor="_c700rshdi04y">
             <w:r>
               <w:rPr>
-                <w:rFonts w:ascii="Nunito" w:cs="Nunito" w:eastAsia="Nunito" w:hAnsi="Nunito"/>
-                <w:b w:val="0"/>
                 <w:i w:val="0"/>
                 <w:smallCaps w:val="0"/>
                 <w:strike w:val="0"/>
                 <w:color w:val="000000"/>
-                <w:sz w:val="18"/>
-                <w:szCs w:val="18"/>
                 <w:u w:val="none"/>
                 <w:shd w:fill="auto" w:val="clear"/>
                 <w:vertAlign w:val="baseline"/>
@@ -2230,7 +1934,7 @@
               </w:rPr>
               <w:t xml:space="preserve">Volume</w:t>
               <w:tab/>
-              <w:t xml:space="preserve">11</w:t>
+              <w:t xml:space="preserve">12</w:t>
             </w:r>
           </w:hyperlink>
           <w:r>
@@ -2249,14 +1953,10 @@
             <w:ind w:left="360" w:firstLine="0"/>
             <w:jc w:val="left"/>
             <w:rPr>
-              <w:rFonts w:ascii="Arial" w:cs="Arial" w:eastAsia="Arial" w:hAnsi="Arial"/>
-              <w:b w:val="0"/>
               <w:i w:val="0"/>
               <w:smallCaps w:val="0"/>
               <w:strike w:val="0"/>
               <w:color w:val="000000"/>
-              <w:sz w:val="22"/>
-              <w:szCs w:val="22"/>
               <w:u w:val="none"/>
               <w:shd w:fill="auto" w:val="clear"/>
               <w:vertAlign w:val="baseline"/>
@@ -2265,14 +1965,10 @@
           <w:hyperlink w:anchor="_a45r677g0pfc">
             <w:r>
               <w:rPr>
-                <w:rFonts w:ascii="Nunito" w:cs="Nunito" w:eastAsia="Nunito" w:hAnsi="Nunito"/>
-                <w:b w:val="0"/>
                 <w:i w:val="0"/>
                 <w:smallCaps w:val="0"/>
                 <w:strike w:val="0"/>
                 <w:color w:val="000000"/>
-                <w:sz w:val="18"/>
-                <w:szCs w:val="18"/>
                 <w:u w:val="none"/>
                 <w:shd w:fill="auto" w:val="clear"/>
                 <w:vertAlign w:val="baseline"/>
@@ -2280,7 +1976,7 @@
               </w:rPr>
               <w:t xml:space="preserve">Velocidade</w:t>
               <w:tab/>
-              <w:t xml:space="preserve">11</w:t>
+              <w:t xml:space="preserve">12</w:t>
             </w:r>
           </w:hyperlink>
           <w:r>
@@ -2299,14 +1995,10 @@
             <w:ind w:left="360" w:firstLine="0"/>
             <w:jc w:val="left"/>
             <w:rPr>
-              <w:rFonts w:ascii="Arial" w:cs="Arial" w:eastAsia="Arial" w:hAnsi="Arial"/>
-              <w:b w:val="0"/>
               <w:i w:val="0"/>
               <w:smallCaps w:val="0"/>
               <w:strike w:val="0"/>
               <w:color w:val="000000"/>
-              <w:sz w:val="22"/>
-              <w:szCs w:val="22"/>
               <w:u w:val="none"/>
               <w:shd w:fill="auto" w:val="clear"/>
               <w:vertAlign w:val="baseline"/>
@@ -2315,14 +2007,10 @@
           <w:hyperlink w:anchor="_ttg2cunf4uax">
             <w:r>
               <w:rPr>
-                <w:rFonts w:ascii="Nunito" w:cs="Nunito" w:eastAsia="Nunito" w:hAnsi="Nunito"/>
-                <w:b w:val="0"/>
                 <w:i w:val="0"/>
                 <w:smallCaps w:val="0"/>
                 <w:strike w:val="0"/>
                 <w:color w:val="000000"/>
-                <w:sz w:val="18"/>
-                <w:szCs w:val="18"/>
                 <w:u w:val="none"/>
                 <w:shd w:fill="auto" w:val="clear"/>
                 <w:vertAlign w:val="baseline"/>
@@ -2330,7 +2018,7 @@
               </w:rPr>
               <w:t xml:space="preserve">Variedade</w:t>
               <w:tab/>
-              <w:t xml:space="preserve">11</w:t>
+              <w:t xml:space="preserve">12</w:t>
             </w:r>
           </w:hyperlink>
           <w:r>
@@ -2349,14 +2037,10 @@
             <w:ind w:left="360" w:firstLine="0"/>
             <w:jc w:val="left"/>
             <w:rPr>
-              <w:rFonts w:ascii="Arial" w:cs="Arial" w:eastAsia="Arial" w:hAnsi="Arial"/>
-              <w:b w:val="0"/>
               <w:i w:val="0"/>
               <w:smallCaps w:val="0"/>
               <w:strike w:val="0"/>
               <w:color w:val="000000"/>
-              <w:sz w:val="22"/>
-              <w:szCs w:val="22"/>
               <w:u w:val="none"/>
               <w:shd w:fill="auto" w:val="clear"/>
               <w:vertAlign w:val="baseline"/>
@@ -2365,14 +2049,10 @@
           <w:hyperlink w:anchor="_rgmjh2uf05fo">
             <w:r>
               <w:rPr>
-                <w:rFonts w:ascii="Nunito" w:cs="Nunito" w:eastAsia="Nunito" w:hAnsi="Nunito"/>
-                <w:b w:val="0"/>
                 <w:i w:val="0"/>
                 <w:smallCaps w:val="0"/>
                 <w:strike w:val="0"/>
                 <w:color w:val="000000"/>
-                <w:sz w:val="18"/>
-                <w:szCs w:val="18"/>
                 <w:u w:val="none"/>
                 <w:shd w:fill="auto" w:val="clear"/>
                 <w:vertAlign w:val="baseline"/>
@@ -2380,7 +2060,7 @@
               </w:rPr>
               <w:t xml:space="preserve">Veracidade</w:t>
               <w:tab/>
-              <w:t xml:space="preserve">11</w:t>
+              <w:t xml:space="preserve">12</w:t>
             </w:r>
           </w:hyperlink>
           <w:r>
@@ -2399,14 +2079,10 @@
             <w:ind w:left="360" w:firstLine="0"/>
             <w:jc w:val="left"/>
             <w:rPr>
-              <w:rFonts w:ascii="Arial" w:cs="Arial" w:eastAsia="Arial" w:hAnsi="Arial"/>
-              <w:b w:val="0"/>
               <w:i w:val="0"/>
               <w:smallCaps w:val="0"/>
               <w:strike w:val="0"/>
               <w:color w:val="000000"/>
-              <w:sz w:val="22"/>
-              <w:szCs w:val="22"/>
               <w:u w:val="none"/>
               <w:shd w:fill="auto" w:val="clear"/>
               <w:vertAlign w:val="baseline"/>
@@ -2415,14 +2091,10 @@
           <w:hyperlink w:anchor="_ew5ql4crlddg">
             <w:r>
               <w:rPr>
-                <w:rFonts w:ascii="Nunito" w:cs="Nunito" w:eastAsia="Nunito" w:hAnsi="Nunito"/>
-                <w:b w:val="0"/>
                 <w:i w:val="0"/>
                 <w:smallCaps w:val="0"/>
                 <w:strike w:val="0"/>
                 <w:color w:val="000000"/>
-                <w:sz w:val="18"/>
-                <w:szCs w:val="18"/>
                 <w:u w:val="none"/>
                 <w:shd w:fill="auto" w:val="clear"/>
                 <w:vertAlign w:val="baseline"/>
@@ -2430,7 +2102,7 @@
               </w:rPr>
               <w:t xml:space="preserve">Valor</w:t>
               <w:tab/>
-              <w:t xml:space="preserve">12</w:t>
+              <w:t xml:space="preserve">13</w:t>
             </w:r>
           </w:hyperlink>
           <w:r>
@@ -2448,14 +2120,11 @@
             <w:spacing w:before="60" w:line="240" w:lineRule="auto"/>
             <w:jc w:val="left"/>
             <w:rPr>
-              <w:rFonts w:ascii="Arial" w:cs="Arial" w:eastAsia="Arial" w:hAnsi="Arial"/>
               <w:b w:val="1"/>
               <w:i w:val="0"/>
               <w:smallCaps w:val="0"/>
               <w:strike w:val="0"/>
               <w:color w:val="000000"/>
-              <w:sz w:val="22"/>
-              <w:szCs w:val="22"/>
               <w:u w:val="none"/>
               <w:shd w:fill="auto" w:val="clear"/>
               <w:vertAlign w:val="baseline"/>
@@ -2464,14 +2133,11 @@
           <w:hyperlink w:anchor="_fnocdhjp74fo">
             <w:r>
               <w:rPr>
-                <w:rFonts w:ascii="Nunito" w:cs="Nunito" w:eastAsia="Nunito" w:hAnsi="Nunito"/>
                 <w:b w:val="1"/>
                 <w:i w:val="0"/>
                 <w:smallCaps w:val="0"/>
                 <w:strike w:val="0"/>
                 <w:color w:val="000000"/>
-                <w:sz w:val="18"/>
-                <w:szCs w:val="18"/>
                 <w:u w:val="none"/>
                 <w:shd w:fill="auto" w:val="clear"/>
                 <w:vertAlign w:val="baseline"/>
@@ -2479,7 +2145,7 @@
               </w:rPr>
               <w:t xml:space="preserve">Como Obter Valor dos Dados</w:t>
               <w:tab/>
-              <w:t xml:space="preserve">12</w:t>
+              <w:t xml:space="preserve">13</w:t>
             </w:r>
           </w:hyperlink>
           <w:r>
@@ -2498,14 +2164,10 @@
             <w:ind w:left="360" w:firstLine="0"/>
             <w:jc w:val="left"/>
             <w:rPr>
-              <w:rFonts w:ascii="Arial" w:cs="Arial" w:eastAsia="Arial" w:hAnsi="Arial"/>
-              <w:b w:val="0"/>
               <w:i w:val="0"/>
               <w:smallCaps w:val="0"/>
               <w:strike w:val="0"/>
               <w:color w:val="000000"/>
-              <w:sz w:val="22"/>
-              <w:szCs w:val="22"/>
               <w:u w:val="none"/>
               <w:shd w:fill="auto" w:val="clear"/>
               <w:vertAlign w:val="baseline"/>
@@ -2514,14 +2176,10 @@
           <w:hyperlink w:anchor="_qy4lef1td4s6">
             <w:r>
               <w:rPr>
-                <w:rFonts w:ascii="Nunito" w:cs="Nunito" w:eastAsia="Nunito" w:hAnsi="Nunito"/>
-                <w:b w:val="0"/>
                 <w:i w:val="0"/>
                 <w:smallCaps w:val="0"/>
                 <w:strike w:val="0"/>
                 <w:color w:val="000000"/>
-                <w:sz w:val="18"/>
-                <w:szCs w:val="18"/>
                 <w:u w:val="none"/>
                 <w:shd w:fill="auto" w:val="clear"/>
                 <w:vertAlign w:val="baseline"/>
@@ -2529,7 +2187,7 @@
               </w:rPr>
               <w:t xml:space="preserve">4 Regras Básica</w:t>
               <w:tab/>
-              <w:t xml:space="preserve">12</w:t>
+              <w:t xml:space="preserve">13</w:t>
             </w:r>
           </w:hyperlink>
           <w:r>
@@ -2548,14 +2206,10 @@
             <w:ind w:left="720" w:firstLine="0"/>
             <w:jc w:val="left"/>
             <w:rPr>
-              <w:rFonts w:ascii="Arial" w:cs="Arial" w:eastAsia="Arial" w:hAnsi="Arial"/>
-              <w:b w:val="0"/>
               <w:i w:val="0"/>
               <w:smallCaps w:val="0"/>
               <w:strike w:val="0"/>
               <w:color w:val="000000"/>
-              <w:sz w:val="22"/>
-              <w:szCs w:val="22"/>
               <w:u w:val="none"/>
               <w:shd w:fill="auto" w:val="clear"/>
               <w:vertAlign w:val="baseline"/>
@@ -2564,14 +2218,10 @@
           <w:hyperlink w:anchor="_jlfdur76t09v">
             <w:r>
               <w:rPr>
-                <w:rFonts w:ascii="Nunito" w:cs="Nunito" w:eastAsia="Nunito" w:hAnsi="Nunito"/>
-                <w:b w:val="0"/>
                 <w:i w:val="0"/>
                 <w:smallCaps w:val="0"/>
                 <w:strike w:val="0"/>
                 <w:color w:val="000000"/>
-                <w:sz w:val="18"/>
-                <w:szCs w:val="18"/>
                 <w:u w:val="none"/>
                 <w:shd w:fill="auto" w:val="clear"/>
                 <w:vertAlign w:val="baseline"/>
@@ -2579,7 +2229,7 @@
               </w:rPr>
               <w:t xml:space="preserve">Exatidão</w:t>
               <w:tab/>
-              <w:t xml:space="preserve">12</w:t>
+              <w:t xml:space="preserve">13</w:t>
             </w:r>
           </w:hyperlink>
           <w:r>
@@ -2598,14 +2248,10 @@
             <w:ind w:left="720" w:firstLine="0"/>
             <w:jc w:val="left"/>
             <w:rPr>
-              <w:rFonts w:ascii="Arial" w:cs="Arial" w:eastAsia="Arial" w:hAnsi="Arial"/>
-              <w:b w:val="0"/>
               <w:i w:val="0"/>
               <w:smallCaps w:val="0"/>
               <w:strike w:val="0"/>
               <w:color w:val="000000"/>
-              <w:sz w:val="22"/>
-              <w:szCs w:val="22"/>
               <w:u w:val="none"/>
               <w:shd w:fill="auto" w:val="clear"/>
               <w:vertAlign w:val="baseline"/>
@@ -2614,14 +2260,10 @@
           <w:hyperlink w:anchor="_6ipy1lldkk5j">
             <w:r>
               <w:rPr>
-                <w:rFonts w:ascii="Nunito" w:cs="Nunito" w:eastAsia="Nunito" w:hAnsi="Nunito"/>
-                <w:b w:val="0"/>
                 <w:i w:val="0"/>
                 <w:smallCaps w:val="0"/>
                 <w:strike w:val="0"/>
                 <w:color w:val="000000"/>
-                <w:sz w:val="18"/>
-                <w:szCs w:val="18"/>
                 <w:u w:val="none"/>
                 <w:shd w:fill="auto" w:val="clear"/>
                 <w:vertAlign w:val="baseline"/>
@@ -2629,7 +2271,7 @@
               </w:rPr>
               <w:t xml:space="preserve">Consistência dos Dados</w:t>
               <w:tab/>
-              <w:t xml:space="preserve">12</w:t>
+              <w:t xml:space="preserve">13</w:t>
             </w:r>
           </w:hyperlink>
           <w:r>
@@ -2648,14 +2290,10 @@
             <w:ind w:left="720" w:firstLine="0"/>
             <w:jc w:val="left"/>
             <w:rPr>
-              <w:rFonts w:ascii="Arial" w:cs="Arial" w:eastAsia="Arial" w:hAnsi="Arial"/>
-              <w:b w:val="0"/>
               <w:i w:val="0"/>
               <w:smallCaps w:val="0"/>
               <w:strike w:val="0"/>
               <w:color w:val="000000"/>
-              <w:sz w:val="22"/>
-              <w:szCs w:val="22"/>
               <w:u w:val="none"/>
               <w:shd w:fill="auto" w:val="clear"/>
               <w:vertAlign w:val="baseline"/>
@@ -2664,14 +2302,10 @@
           <w:hyperlink w:anchor="_ws8mbqvexm6m">
             <w:r>
               <w:rPr>
-                <w:rFonts w:ascii="Nunito" w:cs="Nunito" w:eastAsia="Nunito" w:hAnsi="Nunito"/>
-                <w:b w:val="0"/>
                 <w:i w:val="0"/>
                 <w:smallCaps w:val="0"/>
                 <w:strike w:val="0"/>
                 <w:color w:val="000000"/>
-                <w:sz w:val="18"/>
-                <w:szCs w:val="18"/>
                 <w:u w:val="none"/>
                 <w:shd w:fill="auto" w:val="clear"/>
                 <w:vertAlign w:val="baseline"/>
@@ -2679,7 +2313,7 @@
               </w:rPr>
               <w:t xml:space="preserve">Completude dos Dados</w:t>
               <w:tab/>
-              <w:t xml:space="preserve">12</w:t>
+              <w:t xml:space="preserve">13</w:t>
             </w:r>
           </w:hyperlink>
           <w:r>
@@ -2698,14 +2332,10 @@
             <w:ind w:left="720" w:firstLine="0"/>
             <w:jc w:val="left"/>
             <w:rPr>
-              <w:rFonts w:ascii="Arial" w:cs="Arial" w:eastAsia="Arial" w:hAnsi="Arial"/>
-              <w:b w:val="0"/>
               <w:i w:val="0"/>
               <w:smallCaps w:val="0"/>
               <w:strike w:val="0"/>
               <w:color w:val="000000"/>
-              <w:sz w:val="22"/>
-              <w:szCs w:val="22"/>
               <w:u w:val="none"/>
               <w:shd w:fill="auto" w:val="clear"/>
               <w:vertAlign w:val="baseline"/>
@@ -2714,14 +2344,10 @@
           <w:hyperlink w:anchor="_bxjoc9ktfqo5">
             <w:r>
               <w:rPr>
-                <w:rFonts w:ascii="Nunito" w:cs="Nunito" w:eastAsia="Nunito" w:hAnsi="Nunito"/>
-                <w:b w:val="0"/>
                 <w:i w:val="0"/>
                 <w:smallCaps w:val="0"/>
                 <w:strike w:val="0"/>
                 <w:color w:val="000000"/>
-                <w:sz w:val="18"/>
-                <w:szCs w:val="18"/>
                 <w:u w:val="none"/>
                 <w:shd w:fill="auto" w:val="clear"/>
                 <w:vertAlign w:val="baseline"/>
@@ -2729,7 +2355,7 @@
               </w:rPr>
               <w:t xml:space="preserve">Relevância dos Dados</w:t>
               <w:tab/>
-              <w:t xml:space="preserve">12</w:t>
+              <w:t xml:space="preserve">13</w:t>
             </w:r>
           </w:hyperlink>
           <w:r>
@@ -2747,14 +2373,11 @@
             <w:spacing w:before="60" w:line="240" w:lineRule="auto"/>
             <w:jc w:val="left"/>
             <w:rPr>
-              <w:rFonts w:ascii="Arial" w:cs="Arial" w:eastAsia="Arial" w:hAnsi="Arial"/>
               <w:b w:val="1"/>
               <w:i w:val="0"/>
               <w:smallCaps w:val="0"/>
               <w:strike w:val="0"/>
               <w:color w:val="000000"/>
-              <w:sz w:val="22"/>
-              <w:szCs w:val="22"/>
               <w:u w:val="none"/>
               <w:shd w:fill="auto" w:val="clear"/>
               <w:vertAlign w:val="baseline"/>
@@ -2763,14 +2386,11 @@
           <w:hyperlink w:anchor="_5wep0hj2z3jk">
             <w:r>
               <w:rPr>
-                <w:rFonts w:ascii="Nunito" w:cs="Nunito" w:eastAsia="Nunito" w:hAnsi="Nunito"/>
                 <w:b w:val="1"/>
                 <w:i w:val="0"/>
                 <w:smallCaps w:val="0"/>
                 <w:strike w:val="0"/>
                 <w:color w:val="000000"/>
-                <w:sz w:val="18"/>
-                <w:szCs w:val="18"/>
                 <w:u w:val="none"/>
                 <w:shd w:fill="auto" w:val="clear"/>
                 <w:vertAlign w:val="baseline"/>
@@ -2778,7 +2398,7 @@
               </w:rPr>
               <w:t xml:space="preserve">Cases de Sucesso - O Mistério da Cerveja e das Fraldas - Walmart</w:t>
               <w:tab/>
-              <w:t xml:space="preserve">12</w:t>
+              <w:t xml:space="preserve">13</w:t>
             </w:r>
           </w:hyperlink>
           <w:r>
@@ -2797,14 +2417,10 @@
             <w:ind w:left="360" w:firstLine="0"/>
             <w:jc w:val="left"/>
             <w:rPr>
-              <w:rFonts w:ascii="Arial" w:cs="Arial" w:eastAsia="Arial" w:hAnsi="Arial"/>
-              <w:b w:val="0"/>
               <w:i w:val="0"/>
               <w:smallCaps w:val="0"/>
               <w:strike w:val="0"/>
               <w:color w:val="000000"/>
-              <w:sz w:val="22"/>
-              <w:szCs w:val="22"/>
               <w:u w:val="none"/>
               <w:shd w:fill="auto" w:val="clear"/>
               <w:vertAlign w:val="baseline"/>
@@ -2813,14 +2429,10 @@
           <w:hyperlink w:anchor="_yn68b1q0olu5">
             <w:r>
               <w:rPr>
-                <w:rFonts w:ascii="Nunito" w:cs="Nunito" w:eastAsia="Nunito" w:hAnsi="Nunito"/>
-                <w:b w:val="0"/>
                 <w:i w:val="0"/>
                 <w:smallCaps w:val="0"/>
                 <w:strike w:val="0"/>
                 <w:color w:val="000000"/>
-                <w:sz w:val="18"/>
-                <w:szCs w:val="18"/>
                 <w:u w:val="none"/>
                 <w:shd w:fill="auto" w:val="clear"/>
                 <w:vertAlign w:val="baseline"/>
@@ -2828,7 +2440,7 @@
               </w:rPr>
               <w:t xml:space="preserve">A Jornada Exploratória</w:t>
               <w:tab/>
-              <w:t xml:space="preserve">12</w:t>
+              <w:t xml:space="preserve">13</w:t>
             </w:r>
           </w:hyperlink>
           <w:r>
@@ -2847,14 +2459,10 @@
             <w:ind w:left="360" w:firstLine="0"/>
             <w:jc w:val="left"/>
             <w:rPr>
-              <w:rFonts w:ascii="Arial" w:cs="Arial" w:eastAsia="Arial" w:hAnsi="Arial"/>
-              <w:b w:val="0"/>
               <w:i w:val="0"/>
               <w:smallCaps w:val="0"/>
               <w:strike w:val="0"/>
               <w:color w:val="000000"/>
-              <w:sz w:val="22"/>
-              <w:szCs w:val="22"/>
               <w:u w:val="none"/>
               <w:shd w:fill="auto" w:val="clear"/>
               <w:vertAlign w:val="baseline"/>
@@ -2863,14 +2471,10 @@
           <w:hyperlink w:anchor="_wtm6fjpcl0j4">
             <w:r>
               <w:rPr>
-                <w:rFonts w:ascii="Nunito" w:cs="Nunito" w:eastAsia="Nunito" w:hAnsi="Nunito"/>
-                <w:b w:val="0"/>
                 <w:i w:val="0"/>
                 <w:smallCaps w:val="0"/>
                 <w:strike w:val="0"/>
                 <w:color w:val="000000"/>
-                <w:sz w:val="18"/>
-                <w:szCs w:val="18"/>
                 <w:u w:val="none"/>
                 <w:shd w:fill="auto" w:val="clear"/>
                 <w:vertAlign w:val="baseline"/>
@@ -2878,7 +2482,7 @@
               </w:rPr>
               <w:t xml:space="preserve">A Teoria Revelada</w:t>
               <w:tab/>
-              <w:t xml:space="preserve">13</w:t>
+              <w:t xml:space="preserve">14</w:t>
             </w:r>
           </w:hyperlink>
           <w:r>
@@ -2897,14 +2501,10 @@
             <w:ind w:left="360" w:firstLine="0"/>
             <w:jc w:val="left"/>
             <w:rPr>
-              <w:rFonts w:ascii="Arial" w:cs="Arial" w:eastAsia="Arial" w:hAnsi="Arial"/>
-              <w:b w:val="0"/>
               <w:i w:val="0"/>
               <w:smallCaps w:val="0"/>
               <w:strike w:val="0"/>
               <w:color w:val="000000"/>
-              <w:sz w:val="22"/>
-              <w:szCs w:val="22"/>
               <w:u w:val="none"/>
               <w:shd w:fill="auto" w:val="clear"/>
               <w:vertAlign w:val="baseline"/>
@@ -2913,14 +2513,10 @@
           <w:hyperlink w:anchor="_ou0ci04br6ne">
             <w:r>
               <w:rPr>
-                <w:rFonts w:ascii="Nunito" w:cs="Nunito" w:eastAsia="Nunito" w:hAnsi="Nunito"/>
-                <w:b w:val="0"/>
                 <w:i w:val="0"/>
                 <w:smallCaps w:val="0"/>
                 <w:strike w:val="0"/>
                 <w:color w:val="000000"/>
-                <w:sz w:val="18"/>
-                <w:szCs w:val="18"/>
                 <w:u w:val="none"/>
                 <w:shd w:fill="auto" w:val="clear"/>
                 <w:vertAlign w:val="baseline"/>
@@ -2928,7 +2524,7 @@
               </w:rPr>
               <w:t xml:space="preserve">O Impacto da Descoberta</w:t>
               <w:tab/>
-              <w:t xml:space="preserve">13</w:t>
+              <w:t xml:space="preserve">14</w:t>
             </w:r>
           </w:hyperlink>
           <w:r>
@@ -2947,14 +2543,10 @@
             <w:ind w:left="360" w:firstLine="0"/>
             <w:jc w:val="left"/>
             <w:rPr>
-              <w:rFonts w:ascii="Arial" w:cs="Arial" w:eastAsia="Arial" w:hAnsi="Arial"/>
-              <w:b w:val="0"/>
               <w:i w:val="0"/>
               <w:smallCaps w:val="0"/>
               <w:strike w:val="0"/>
               <w:color w:val="000000"/>
-              <w:sz w:val="22"/>
-              <w:szCs w:val="22"/>
               <w:u w:val="none"/>
               <w:shd w:fill="auto" w:val="clear"/>
               <w:vertAlign w:val="baseline"/>
@@ -2963,14 +2555,10 @@
           <w:hyperlink w:anchor="_s1mqu6e7yezo">
             <w:r>
               <w:rPr>
-                <w:rFonts w:ascii="Nunito" w:cs="Nunito" w:eastAsia="Nunito" w:hAnsi="Nunito"/>
-                <w:b w:val="0"/>
                 <w:i w:val="0"/>
                 <w:smallCaps w:val="0"/>
                 <w:strike w:val="0"/>
                 <w:color w:val="000000"/>
-                <w:sz w:val="18"/>
-                <w:szCs w:val="18"/>
                 <w:u w:val="none"/>
                 <w:shd w:fill="auto" w:val="clear"/>
                 <w:vertAlign w:val="baseline"/>
@@ -2978,7 +2566,7 @@
               </w:rPr>
               <w:t xml:space="preserve">Resultados Extraordinários</w:t>
               <w:tab/>
-              <w:t xml:space="preserve">13</w:t>
+              <w:t xml:space="preserve">14</w:t>
             </w:r>
           </w:hyperlink>
           <w:r>
@@ -2997,14 +2585,10 @@
             <w:ind w:left="360" w:firstLine="0"/>
             <w:jc w:val="left"/>
             <w:rPr>
-              <w:rFonts w:ascii="Arial" w:cs="Arial" w:eastAsia="Arial" w:hAnsi="Arial"/>
-              <w:b w:val="0"/>
               <w:i w:val="0"/>
               <w:smallCaps w:val="0"/>
               <w:strike w:val="0"/>
               <w:color w:val="000000"/>
-              <w:sz w:val="22"/>
-              <w:szCs w:val="22"/>
               <w:u w:val="none"/>
               <w:shd w:fill="auto" w:val="clear"/>
               <w:vertAlign w:val="baseline"/>
@@ -3013,14 +2597,10 @@
           <w:hyperlink w:anchor="_3lsuoyv52jxj">
             <w:r>
               <w:rPr>
-                <w:rFonts w:ascii="Nunito" w:cs="Nunito" w:eastAsia="Nunito" w:hAnsi="Nunito"/>
-                <w:b w:val="0"/>
                 <w:i w:val="0"/>
                 <w:smallCaps w:val="0"/>
                 <w:strike w:val="0"/>
                 <w:color w:val="000000"/>
-                <w:sz w:val="18"/>
-                <w:szCs w:val="18"/>
                 <w:u w:val="none"/>
                 <w:shd w:fill="auto" w:val="clear"/>
                 <w:vertAlign w:val="baseline"/>
@@ -3028,7 +2608,7 @@
               </w:rPr>
               <w:t xml:space="preserve">Lições Aprendidas</w:t>
               <w:tab/>
-              <w:t xml:space="preserve">13</w:t>
+              <w:t xml:space="preserve">14</w:t>
             </w:r>
           </w:hyperlink>
           <w:r>
@@ -3046,14 +2626,11 @@
             <w:spacing w:before="60" w:line="240" w:lineRule="auto"/>
             <w:jc w:val="left"/>
             <w:rPr>
-              <w:rFonts w:ascii="Arial" w:cs="Arial" w:eastAsia="Arial" w:hAnsi="Arial"/>
               <w:b w:val="1"/>
               <w:i w:val="0"/>
               <w:smallCaps w:val="0"/>
               <w:strike w:val="0"/>
               <w:color w:val="000000"/>
-              <w:sz w:val="22"/>
-              <w:szCs w:val="22"/>
               <w:u w:val="none"/>
               <w:shd w:fill="auto" w:val="clear"/>
               <w:vertAlign w:val="baseline"/>
@@ -3062,14 +2639,11 @@
           <w:hyperlink w:anchor="_skmxadm1qtpv">
             <w:r>
               <w:rPr>
-                <w:rFonts w:ascii="Nunito" w:cs="Nunito" w:eastAsia="Nunito" w:hAnsi="Nunito"/>
                 <w:b w:val="1"/>
                 <w:i w:val="0"/>
                 <w:smallCaps w:val="0"/>
                 <w:strike w:val="0"/>
                 <w:color w:val="000000"/>
-                <w:sz w:val="18"/>
-                <w:szCs w:val="18"/>
                 <w:u w:val="none"/>
                 <w:shd w:fill="auto" w:val="clear"/>
                 <w:vertAlign w:val="baseline"/>
@@ -3077,7 +2651,7 @@
               </w:rPr>
               <w:t xml:space="preserve">Atividades e áreas de atuação</w:t>
               <w:tab/>
-              <w:t xml:space="preserve">13</w:t>
+              <w:t xml:space="preserve">14</w:t>
             </w:r>
           </w:hyperlink>
           <w:r>
@@ -3096,14 +2670,10 @@
             <w:ind w:left="360" w:firstLine="0"/>
             <w:jc w:val="left"/>
             <w:rPr>
-              <w:rFonts w:ascii="Arial" w:cs="Arial" w:eastAsia="Arial" w:hAnsi="Arial"/>
-              <w:b w:val="0"/>
               <w:i w:val="0"/>
               <w:smallCaps w:val="0"/>
               <w:strike w:val="0"/>
               <w:color w:val="000000"/>
-              <w:sz w:val="22"/>
-              <w:szCs w:val="22"/>
               <w:u w:val="none"/>
               <w:shd w:fill="auto" w:val="clear"/>
               <w:vertAlign w:val="baseline"/>
@@ -3112,14 +2682,10 @@
           <w:hyperlink w:anchor="_a81fkvwq06kp">
             <w:r>
               <w:rPr>
-                <w:rFonts w:ascii="Nunito" w:cs="Nunito" w:eastAsia="Nunito" w:hAnsi="Nunito"/>
-                <w:b w:val="0"/>
                 <w:i w:val="0"/>
                 <w:smallCaps w:val="0"/>
                 <w:strike w:val="0"/>
                 <w:color w:val="000000"/>
-                <w:sz w:val="18"/>
-                <w:szCs w:val="18"/>
                 <w:u w:val="none"/>
                 <w:shd w:fill="auto" w:val="clear"/>
                 <w:vertAlign w:val="baseline"/>
@@ -3127,7 +2693,7 @@
               </w:rPr>
               <w:t xml:space="preserve">Geração de Insights</w:t>
               <w:tab/>
-              <w:t xml:space="preserve">14</w:t>
+              <w:t xml:space="preserve">15</w:t>
             </w:r>
           </w:hyperlink>
           <w:r>
@@ -3146,14 +2712,10 @@
             <w:ind w:left="360" w:firstLine="0"/>
             <w:jc w:val="left"/>
             <w:rPr>
-              <w:rFonts w:ascii="Arial" w:cs="Arial" w:eastAsia="Arial" w:hAnsi="Arial"/>
-              <w:b w:val="0"/>
               <w:i w:val="0"/>
               <w:smallCaps w:val="0"/>
               <w:strike w:val="0"/>
               <w:color w:val="000000"/>
-              <w:sz w:val="22"/>
-              <w:szCs w:val="22"/>
               <w:u w:val="none"/>
               <w:shd w:fill="auto" w:val="clear"/>
               <w:vertAlign w:val="baseline"/>
@@ -3162,14 +2724,10 @@
           <w:hyperlink w:anchor="_trgwk1ulnunc">
             <w:r>
               <w:rPr>
-                <w:rFonts w:ascii="Nunito" w:cs="Nunito" w:eastAsia="Nunito" w:hAnsi="Nunito"/>
-                <w:b w:val="0"/>
                 <w:i w:val="0"/>
                 <w:smallCaps w:val="0"/>
                 <w:strike w:val="0"/>
                 <w:color w:val="000000"/>
-                <w:sz w:val="18"/>
-                <w:szCs w:val="18"/>
                 <w:u w:val="none"/>
                 <w:shd w:fill="auto" w:val="clear"/>
                 <w:vertAlign w:val="baseline"/>
@@ -3177,7 +2735,7 @@
               </w:rPr>
               <w:t xml:space="preserve">Aplicações em Áreas Específicas</w:t>
               <w:tab/>
-              <w:t xml:space="preserve">14</w:t>
+              <w:t xml:space="preserve">15</w:t>
             </w:r>
           </w:hyperlink>
           <w:r>
@@ -3196,14 +2754,10 @@
             <w:ind w:left="360" w:firstLine="0"/>
             <w:jc w:val="left"/>
             <w:rPr>
-              <w:rFonts w:ascii="Arial" w:cs="Arial" w:eastAsia="Arial" w:hAnsi="Arial"/>
-              <w:b w:val="0"/>
               <w:i w:val="0"/>
               <w:smallCaps w:val="0"/>
               <w:strike w:val="0"/>
               <w:color w:val="000000"/>
-              <w:sz w:val="22"/>
-              <w:szCs w:val="22"/>
               <w:u w:val="none"/>
               <w:shd w:fill="auto" w:val="clear"/>
               <w:vertAlign w:val="baseline"/>
@@ -3212,14 +2766,10 @@
           <w:hyperlink w:anchor="_is7tu15igyuv">
             <w:r>
               <w:rPr>
-                <w:rFonts w:ascii="Nunito" w:cs="Nunito" w:eastAsia="Nunito" w:hAnsi="Nunito"/>
-                <w:b w:val="0"/>
                 <w:i w:val="0"/>
                 <w:smallCaps w:val="0"/>
                 <w:strike w:val="0"/>
                 <w:color w:val="000000"/>
-                <w:sz w:val="18"/>
-                <w:szCs w:val="18"/>
                 <w:u w:val="none"/>
                 <w:shd w:fill="auto" w:val="clear"/>
                 <w:vertAlign w:val="baseline"/>
@@ -3227,7 +2777,7 @@
               </w:rPr>
               <w:t xml:space="preserve">Habilidades Essenciais para o Sucesso</w:t>
               <w:tab/>
-              <w:t xml:space="preserve">14</w:t>
+              <w:t xml:space="preserve">15</w:t>
             </w:r>
           </w:hyperlink>
           <w:r>
@@ -3246,14 +2796,10 @@
             <w:ind w:left="360" w:firstLine="0"/>
             <w:jc w:val="left"/>
             <w:rPr>
-              <w:rFonts w:ascii="Arial" w:cs="Arial" w:eastAsia="Arial" w:hAnsi="Arial"/>
-              <w:b w:val="0"/>
               <w:i w:val="0"/>
               <w:smallCaps w:val="0"/>
               <w:strike w:val="0"/>
               <w:color w:val="000000"/>
-              <w:sz w:val="22"/>
-              <w:szCs w:val="22"/>
               <w:u w:val="none"/>
               <w:shd w:fill="auto" w:val="clear"/>
               <w:vertAlign w:val="baseline"/>
@@ -3262,14 +2808,10 @@
           <w:hyperlink w:anchor="_vlcv9dcmg9kh">
             <w:r>
               <w:rPr>
-                <w:rFonts w:ascii="Nunito" w:cs="Nunito" w:eastAsia="Nunito" w:hAnsi="Nunito"/>
-                <w:b w:val="0"/>
                 <w:i w:val="0"/>
                 <w:smallCaps w:val="0"/>
                 <w:strike w:val="0"/>
                 <w:color w:val="000000"/>
-                <w:sz w:val="18"/>
-                <w:szCs w:val="18"/>
                 <w:u w:val="none"/>
                 <w:shd w:fill="auto" w:val="clear"/>
                 <w:vertAlign w:val="baseline"/>
@@ -3277,7 +2819,7 @@
               </w:rPr>
               <w:t xml:space="preserve">Ciência de Dados</w:t>
               <w:tab/>
-              <w:t xml:space="preserve">14</w:t>
+              <w:t xml:space="preserve">15</w:t>
             </w:r>
           </w:hyperlink>
           <w:r>
@@ -3296,14 +2838,10 @@
             <w:ind w:left="720" w:firstLine="0"/>
             <w:jc w:val="left"/>
             <w:rPr>
-              <w:rFonts w:ascii="Arial" w:cs="Arial" w:eastAsia="Arial" w:hAnsi="Arial"/>
-              <w:b w:val="0"/>
               <w:i w:val="0"/>
               <w:smallCaps w:val="0"/>
               <w:strike w:val="0"/>
               <w:color w:val="000000"/>
-              <w:sz w:val="22"/>
-              <w:szCs w:val="22"/>
               <w:u w:val="none"/>
               <w:shd w:fill="auto" w:val="clear"/>
               <w:vertAlign w:val="baseline"/>
@@ -3312,14 +2850,10 @@
           <w:hyperlink w:anchor="_665sdkzmlhp">
             <w:r>
               <w:rPr>
-                <w:rFonts w:ascii="Nunito" w:cs="Nunito" w:eastAsia="Nunito" w:hAnsi="Nunito"/>
-                <w:b w:val="0"/>
                 <w:i w:val="0"/>
                 <w:smallCaps w:val="0"/>
                 <w:strike w:val="0"/>
                 <w:color w:val="000000"/>
-                <w:sz w:val="18"/>
-                <w:szCs w:val="18"/>
                 <w:u w:val="none"/>
                 <w:shd w:fill="auto" w:val="clear"/>
                 <w:vertAlign w:val="baseline"/>
@@ -3327,7 +2861,7 @@
               </w:rPr>
               <w:t xml:space="preserve">1. Análise de Dados</w:t>
               <w:tab/>
-              <w:t xml:space="preserve">14</w:t>
+              <w:t xml:space="preserve">15</w:t>
             </w:r>
           </w:hyperlink>
           <w:r>
@@ -3346,14 +2880,10 @@
             <w:ind w:left="720" w:firstLine="0"/>
             <w:jc w:val="left"/>
             <w:rPr>
-              <w:rFonts w:ascii="Arial" w:cs="Arial" w:eastAsia="Arial" w:hAnsi="Arial"/>
-              <w:b w:val="0"/>
               <w:i w:val="0"/>
               <w:smallCaps w:val="0"/>
               <w:strike w:val="0"/>
               <w:color w:val="000000"/>
-              <w:sz w:val="22"/>
-              <w:szCs w:val="22"/>
               <w:u w:val="none"/>
               <w:shd w:fill="auto" w:val="clear"/>
               <w:vertAlign w:val="baseline"/>
@@ -3362,14 +2892,10 @@
           <w:hyperlink w:anchor="_2hbrm0gfm6d3">
             <w:r>
               <w:rPr>
-                <w:rFonts w:ascii="Nunito" w:cs="Nunito" w:eastAsia="Nunito" w:hAnsi="Nunito"/>
-                <w:b w:val="0"/>
                 <w:i w:val="0"/>
                 <w:smallCaps w:val="0"/>
                 <w:strike w:val="0"/>
                 <w:color w:val="000000"/>
-                <w:sz w:val="18"/>
-                <w:szCs w:val="18"/>
                 <w:u w:val="none"/>
                 <w:shd w:fill="auto" w:val="clear"/>
                 <w:vertAlign w:val="baseline"/>
@@ -3377,7 +2903,7 @@
               </w:rPr>
               <w:t xml:space="preserve">2. Análise de Tendências</w:t>
               <w:tab/>
-              <w:t xml:space="preserve">14</w:t>
+              <w:t xml:space="preserve">15</w:t>
             </w:r>
           </w:hyperlink>
           <w:r>
@@ -3396,14 +2922,10 @@
             <w:ind w:left="720" w:firstLine="0"/>
             <w:jc w:val="left"/>
             <w:rPr>
-              <w:rFonts w:ascii="Arial" w:cs="Arial" w:eastAsia="Arial" w:hAnsi="Arial"/>
-              <w:b w:val="0"/>
               <w:i w:val="0"/>
               <w:smallCaps w:val="0"/>
               <w:strike w:val="0"/>
               <w:color w:val="000000"/>
-              <w:sz w:val="22"/>
-              <w:szCs w:val="22"/>
               <w:u w:val="none"/>
               <w:shd w:fill="auto" w:val="clear"/>
               <w:vertAlign w:val="baseline"/>
@@ -3412,14 +2934,10 @@
           <w:hyperlink w:anchor="_idw9716j6hvo">
             <w:r>
               <w:rPr>
-                <w:rFonts w:ascii="Nunito" w:cs="Nunito" w:eastAsia="Nunito" w:hAnsi="Nunito"/>
-                <w:b w:val="0"/>
                 <w:i w:val="0"/>
                 <w:smallCaps w:val="0"/>
                 <w:strike w:val="0"/>
                 <w:color w:val="000000"/>
-                <w:sz w:val="18"/>
-                <w:szCs w:val="18"/>
                 <w:u w:val="none"/>
                 <w:shd w:fill="auto" w:val="clear"/>
                 <w:vertAlign w:val="baseline"/>
@@ -3427,7 +2945,7 @@
               </w:rPr>
               <w:t xml:space="preserve">3. Análise por Algoritmos - Machine Learning</w:t>
               <w:tab/>
-              <w:t xml:space="preserve">15</w:t>
+              <w:t xml:space="preserve">16</w:t>
             </w:r>
           </w:hyperlink>
           <w:r>
@@ -3446,14 +2964,10 @@
             <w:ind w:left="360" w:firstLine="0"/>
             <w:jc w:val="left"/>
             <w:rPr>
-              <w:rFonts w:ascii="Arial" w:cs="Arial" w:eastAsia="Arial" w:hAnsi="Arial"/>
-              <w:b w:val="0"/>
               <w:i w:val="0"/>
               <w:smallCaps w:val="0"/>
               <w:strike w:val="0"/>
               <w:color w:val="000000"/>
-              <w:sz w:val="22"/>
-              <w:szCs w:val="22"/>
               <w:u w:val="none"/>
               <w:shd w:fill="auto" w:val="clear"/>
               <w:vertAlign w:val="baseline"/>
@@ -3462,14 +2976,10 @@
           <w:hyperlink w:anchor="_cwkqf94wdloc">
             <w:r>
               <w:rPr>
-                <w:rFonts w:ascii="Nunito" w:cs="Nunito" w:eastAsia="Nunito" w:hAnsi="Nunito"/>
-                <w:b w:val="0"/>
                 <w:i w:val="0"/>
                 <w:smallCaps w:val="0"/>
                 <w:strike w:val="0"/>
                 <w:color w:val="000000"/>
-                <w:sz w:val="18"/>
-                <w:szCs w:val="18"/>
                 <w:u w:val="none"/>
                 <w:shd w:fill="auto" w:val="clear"/>
                 <w:vertAlign w:val="baseline"/>
@@ -3477,7 +2987,7 @@
               </w:rPr>
               <w:t xml:space="preserve">Engenharias de Dados</w:t>
               <w:tab/>
-              <w:t xml:space="preserve">15</w:t>
+              <w:t xml:space="preserve">16</w:t>
             </w:r>
           </w:hyperlink>
           <w:r>
@@ -3496,14 +3006,10 @@
             <w:ind w:left="720" w:firstLine="0"/>
             <w:jc w:val="left"/>
             <w:rPr>
-              <w:rFonts w:ascii="Arial" w:cs="Arial" w:eastAsia="Arial" w:hAnsi="Arial"/>
-              <w:b w:val="0"/>
               <w:i w:val="0"/>
               <w:smallCaps w:val="0"/>
               <w:strike w:val="0"/>
               <w:color w:val="000000"/>
-              <w:sz w:val="22"/>
-              <w:szCs w:val="22"/>
               <w:u w:val="none"/>
               <w:shd w:fill="auto" w:val="clear"/>
               <w:vertAlign w:val="baseline"/>
@@ -3512,14 +3018,10 @@
           <w:hyperlink w:anchor="_l41r9a45g2pg">
             <w:r>
               <w:rPr>
-                <w:rFonts w:ascii="Nunito" w:cs="Nunito" w:eastAsia="Nunito" w:hAnsi="Nunito"/>
-                <w:b w:val="0"/>
                 <w:i w:val="0"/>
                 <w:smallCaps w:val="0"/>
                 <w:strike w:val="0"/>
                 <w:color w:val="000000"/>
-                <w:sz w:val="18"/>
-                <w:szCs w:val="18"/>
                 <w:u w:val="none"/>
                 <w:shd w:fill="auto" w:val="clear"/>
                 <w:vertAlign w:val="baseline"/>
@@ -3527,7 +3029,7 @@
               </w:rPr>
               <w:t xml:space="preserve">Responsabilidades de um Engenheiro de Dados</w:t>
               <w:tab/>
-              <w:t xml:space="preserve">15</w:t>
+              <w:t xml:space="preserve">16</w:t>
             </w:r>
           </w:hyperlink>
           <w:r>
@@ -3546,14 +3048,10 @@
             <w:ind w:left="720" w:firstLine="0"/>
             <w:jc w:val="left"/>
             <w:rPr>
-              <w:rFonts w:ascii="Arial" w:cs="Arial" w:eastAsia="Arial" w:hAnsi="Arial"/>
-              <w:b w:val="0"/>
               <w:i w:val="0"/>
               <w:smallCaps w:val="0"/>
               <w:strike w:val="0"/>
               <w:color w:val="000000"/>
-              <w:sz w:val="22"/>
-              <w:szCs w:val="22"/>
               <w:u w:val="none"/>
               <w:shd w:fill="auto" w:val="clear"/>
               <w:vertAlign w:val="baseline"/>
@@ -3562,14 +3060,10 @@
           <w:hyperlink w:anchor="_nb100pwcgt5c">
             <w:r>
               <w:rPr>
-                <w:rFonts w:ascii="Nunito" w:cs="Nunito" w:eastAsia="Nunito" w:hAnsi="Nunito"/>
-                <w:b w:val="0"/>
                 <w:i w:val="0"/>
                 <w:smallCaps w:val="0"/>
                 <w:strike w:val="0"/>
                 <w:color w:val="000000"/>
-                <w:sz w:val="18"/>
-                <w:szCs w:val="18"/>
                 <w:u w:val="none"/>
                 <w:shd w:fill="auto" w:val="clear"/>
                 <w:vertAlign w:val="baseline"/>
@@ -3577,7 +3071,7 @@
               </w:rPr>
               <w:t xml:space="preserve">Habilidades de um Engenheiro de Dados</w:t>
               <w:tab/>
-              <w:t xml:space="preserve">15</w:t>
+              <w:t xml:space="preserve">16</w:t>
             </w:r>
           </w:hyperlink>
           <w:r>
@@ -3595,14 +3089,11 @@
             <w:spacing w:before="60" w:line="240" w:lineRule="auto"/>
             <w:jc w:val="left"/>
             <w:rPr>
-              <w:rFonts w:ascii="Arial" w:cs="Arial" w:eastAsia="Arial" w:hAnsi="Arial"/>
               <w:b w:val="1"/>
               <w:i w:val="0"/>
               <w:smallCaps w:val="0"/>
               <w:strike w:val="0"/>
               <w:color w:val="000000"/>
-              <w:sz w:val="22"/>
-              <w:szCs w:val="22"/>
               <w:u w:val="none"/>
               <w:shd w:fill="auto" w:val="clear"/>
               <w:vertAlign w:val="baseline"/>
@@ -3611,14 +3102,11 @@
           <w:hyperlink w:anchor="_s2di9mlncg5">
             <w:r>
               <w:rPr>
-                <w:rFonts w:ascii="Nunito" w:cs="Nunito" w:eastAsia="Nunito" w:hAnsi="Nunito"/>
                 <w:b w:val="1"/>
                 <w:i w:val="0"/>
                 <w:smallCaps w:val="0"/>
                 <w:strike w:val="0"/>
                 <w:color w:val="000000"/>
-                <w:sz w:val="18"/>
-                <w:szCs w:val="18"/>
                 <w:u w:val="none"/>
                 <w:shd w:fill="auto" w:val="clear"/>
                 <w:vertAlign w:val="baseline"/>
@@ -3626,7 +3114,7 @@
               </w:rPr>
               <w:t xml:space="preserve">ETL - Extract Transform Load</w:t>
               <w:tab/>
-              <w:t xml:space="preserve">15</w:t>
+              <w:t xml:space="preserve">16</w:t>
             </w:r>
           </w:hyperlink>
           <w:r>
@@ -3645,14 +3133,10 @@
             <w:ind w:left="360" w:firstLine="0"/>
             <w:jc w:val="left"/>
             <w:rPr>
-              <w:rFonts w:ascii="Arial" w:cs="Arial" w:eastAsia="Arial" w:hAnsi="Arial"/>
-              <w:b w:val="0"/>
               <w:i w:val="0"/>
               <w:smallCaps w:val="0"/>
               <w:strike w:val="0"/>
               <w:color w:val="000000"/>
-              <w:sz w:val="22"/>
-              <w:szCs w:val="22"/>
               <w:u w:val="none"/>
               <w:shd w:fill="auto" w:val="clear"/>
               <w:vertAlign w:val="baseline"/>
@@ -3661,14 +3145,10 @@
           <w:hyperlink w:anchor="_666puwv18ewt">
             <w:r>
               <w:rPr>
-                <w:rFonts w:ascii="Nunito" w:cs="Nunito" w:eastAsia="Nunito" w:hAnsi="Nunito"/>
-                <w:b w:val="0"/>
                 <w:i w:val="0"/>
                 <w:smallCaps w:val="0"/>
                 <w:strike w:val="0"/>
                 <w:color w:val="000000"/>
-                <w:sz w:val="18"/>
-                <w:szCs w:val="18"/>
                 <w:u w:val="none"/>
                 <w:shd w:fill="auto" w:val="clear"/>
                 <w:vertAlign w:val="baseline"/>
@@ -3676,7 +3156,7 @@
               </w:rPr>
               <w:t xml:space="preserve">Extract (Extração)</w:t>
               <w:tab/>
-              <w:t xml:space="preserve">16</w:t>
+              <w:t xml:space="preserve">17</w:t>
             </w:r>
           </w:hyperlink>
           <w:r>
@@ -3695,14 +3175,10 @@
             <w:ind w:left="360" w:firstLine="0"/>
             <w:jc w:val="left"/>
             <w:rPr>
-              <w:rFonts w:ascii="Arial" w:cs="Arial" w:eastAsia="Arial" w:hAnsi="Arial"/>
-              <w:b w:val="0"/>
               <w:i w:val="0"/>
               <w:smallCaps w:val="0"/>
               <w:strike w:val="0"/>
               <w:color w:val="000000"/>
-              <w:sz w:val="22"/>
-              <w:szCs w:val="22"/>
               <w:u w:val="none"/>
               <w:shd w:fill="auto" w:val="clear"/>
               <w:vertAlign w:val="baseline"/>
@@ -3711,14 +3187,10 @@
           <w:hyperlink w:anchor="_psxfwtyw07tg">
             <w:r>
               <w:rPr>
-                <w:rFonts w:ascii="Nunito" w:cs="Nunito" w:eastAsia="Nunito" w:hAnsi="Nunito"/>
-                <w:b w:val="0"/>
                 <w:i w:val="0"/>
                 <w:smallCaps w:val="0"/>
                 <w:strike w:val="0"/>
                 <w:color w:val="000000"/>
-                <w:sz w:val="18"/>
-                <w:szCs w:val="18"/>
                 <w:u w:val="none"/>
                 <w:shd w:fill="auto" w:val="clear"/>
                 <w:vertAlign w:val="baseline"/>
@@ -3726,7 +3198,7 @@
               </w:rPr>
               <w:t xml:space="preserve">Transform (Transformação)</w:t>
               <w:tab/>
-              <w:t xml:space="preserve">16</w:t>
+              <w:t xml:space="preserve">17</w:t>
             </w:r>
           </w:hyperlink>
           <w:r>
@@ -3745,14 +3217,10 @@
             <w:ind w:left="360" w:firstLine="0"/>
             <w:jc w:val="left"/>
             <w:rPr>
-              <w:rFonts w:ascii="Arial" w:cs="Arial" w:eastAsia="Arial" w:hAnsi="Arial"/>
-              <w:b w:val="0"/>
               <w:i w:val="0"/>
               <w:smallCaps w:val="0"/>
               <w:strike w:val="0"/>
               <w:color w:val="000000"/>
-              <w:sz w:val="22"/>
-              <w:szCs w:val="22"/>
               <w:u w:val="none"/>
               <w:shd w:fill="auto" w:val="clear"/>
               <w:vertAlign w:val="baseline"/>
@@ -3761,14 +3229,10 @@
           <w:hyperlink w:anchor="_9mmdfl25nv3i">
             <w:r>
               <w:rPr>
-                <w:rFonts w:ascii="Nunito" w:cs="Nunito" w:eastAsia="Nunito" w:hAnsi="Nunito"/>
-                <w:b w:val="0"/>
                 <w:i w:val="0"/>
                 <w:smallCaps w:val="0"/>
                 <w:strike w:val="0"/>
                 <w:color w:val="000000"/>
-                <w:sz w:val="18"/>
-                <w:szCs w:val="18"/>
                 <w:u w:val="none"/>
                 <w:shd w:fill="auto" w:val="clear"/>
                 <w:vertAlign w:val="baseline"/>
@@ -3776,7 +3240,7 @@
               </w:rPr>
               <w:t xml:space="preserve">Load (Carregamento)</w:t>
               <w:tab/>
-              <w:t xml:space="preserve">16</w:t>
+              <w:t xml:space="preserve">17</w:t>
             </w:r>
           </w:hyperlink>
           <w:r>
@@ -3819,7 +3283,7 @@
               </w:rPr>
               <w:t xml:space="preserve">Machine Learning</w:t>
               <w:tab/>
-              <w:t xml:space="preserve">16</w:t>
+              <w:t xml:space="preserve">17</w:t>
             </w:r>
           </w:hyperlink>
           <w:r>
@@ -3861,7 +3325,7 @@
               </w:rPr>
               <w:t xml:space="preserve">Tipos de Machine Learning</w:t>
               <w:tab/>
-              <w:t xml:space="preserve">16</w:t>
+              <w:t xml:space="preserve">17</w:t>
             </w:r>
           </w:hyperlink>
           <w:r>
@@ -3903,7 +3367,7 @@
               </w:rPr>
               <w:t xml:space="preserve">Aprendizado Supervisionado</w:t>
               <w:tab/>
-              <w:t xml:space="preserve">17</w:t>
+              <w:t xml:space="preserve">18</w:t>
             </w:r>
           </w:hyperlink>
           <w:r>
@@ -3945,7 +3409,7 @@
               </w:rPr>
               <w:t xml:space="preserve">Aprendizado Não Supervisionado</w:t>
               <w:tab/>
-              <w:t xml:space="preserve">17</w:t>
+              <w:t xml:space="preserve">18</w:t>
             </w:r>
           </w:hyperlink>
           <w:r>
@@ -3987,7 +3451,7 @@
               </w:rPr>
               <w:t xml:space="preserve">Aprendizado por Reforço</w:t>
               <w:tab/>
-              <w:t xml:space="preserve">17</w:t>
+              <w:t xml:space="preserve">18</w:t>
             </w:r>
           </w:hyperlink>
           <w:r>
@@ -4029,7 +3493,7 @@
               </w:rPr>
               <w:t xml:space="preserve">Aplicações de Machine Learning</w:t>
               <w:tab/>
-              <w:t xml:space="preserve">17</w:t>
+              <w:t xml:space="preserve">18</w:t>
             </w:r>
           </w:hyperlink>
           <w:r>
@@ -4047,14 +3511,11 @@
             <w:spacing w:before="60" w:line="240" w:lineRule="auto"/>
             <w:jc w:val="left"/>
             <w:rPr>
-              <w:rFonts w:ascii="Arial" w:cs="Arial" w:eastAsia="Arial" w:hAnsi="Arial"/>
               <w:b w:val="1"/>
               <w:i w:val="0"/>
               <w:smallCaps w:val="0"/>
               <w:strike w:val="0"/>
               <w:color w:val="000000"/>
-              <w:sz w:val="22"/>
-              <w:szCs w:val="22"/>
               <w:u w:val="none"/>
               <w:shd w:fill="auto" w:val="clear"/>
               <w:vertAlign w:val="baseline"/>
@@ -4063,14 +3524,11 @@
           <w:hyperlink w:anchor="_3auwug1qxgga">
             <w:r>
               <w:rPr>
-                <w:rFonts w:ascii="Nunito" w:cs="Nunito" w:eastAsia="Nunito" w:hAnsi="Nunito"/>
                 <w:b w:val="1"/>
                 <w:i w:val="0"/>
                 <w:smallCaps w:val="0"/>
                 <w:strike w:val="0"/>
                 <w:color w:val="000000"/>
-                <w:sz w:val="18"/>
-                <w:szCs w:val="18"/>
                 <w:u w:val="none"/>
                 <w:shd w:fill="auto" w:val="clear"/>
                 <w:vertAlign w:val="baseline"/>
@@ -4078,7 +3536,7 @@
               </w:rPr>
               <w:t xml:space="preserve">Área de Atuação Big Data</w:t>
               <w:tab/>
-              <w:t xml:space="preserve">17</w:t>
+              <w:t xml:space="preserve">18</w:t>
             </w:r>
           </w:hyperlink>
           <w:r>
@@ -4097,14 +3555,10 @@
             <w:ind w:left="360" w:firstLine="0"/>
             <w:jc w:val="left"/>
             <w:rPr>
-              <w:rFonts w:ascii="Arial" w:cs="Arial" w:eastAsia="Arial" w:hAnsi="Arial"/>
-              <w:b w:val="0"/>
               <w:i w:val="0"/>
               <w:smallCaps w:val="0"/>
               <w:strike w:val="0"/>
               <w:color w:val="000000"/>
-              <w:sz w:val="22"/>
-              <w:szCs w:val="22"/>
               <w:u w:val="none"/>
               <w:shd w:fill="auto" w:val="clear"/>
               <w:vertAlign w:val="baseline"/>
@@ -4113,14 +3567,10 @@
           <w:hyperlink w:anchor="_1m4qdxbwqr6x">
             <w:r>
               <w:rPr>
-                <w:rFonts w:ascii="Nunito" w:cs="Nunito" w:eastAsia="Nunito" w:hAnsi="Nunito"/>
-                <w:b w:val="0"/>
                 <w:i w:val="0"/>
                 <w:smallCaps w:val="0"/>
                 <w:strike w:val="0"/>
                 <w:color w:val="000000"/>
-                <w:sz w:val="18"/>
-                <w:szCs w:val="18"/>
                 <w:u w:val="none"/>
                 <w:shd w:fill="auto" w:val="clear"/>
                 <w:vertAlign w:val="baseline"/>
@@ -4128,7 +3578,7 @@
               </w:rPr>
               <w:t xml:space="preserve">Marketing e Vendas</w:t>
               <w:tab/>
-              <w:t xml:space="preserve">17</w:t>
+              <w:t xml:space="preserve">18</w:t>
             </w:r>
           </w:hyperlink>
           <w:r>
@@ -4147,14 +3597,10 @@
             <w:ind w:left="360" w:firstLine="0"/>
             <w:jc w:val="left"/>
             <w:rPr>
-              <w:rFonts w:ascii="Arial" w:cs="Arial" w:eastAsia="Arial" w:hAnsi="Arial"/>
-              <w:b w:val="0"/>
               <w:i w:val="0"/>
               <w:smallCaps w:val="0"/>
               <w:strike w:val="0"/>
               <w:color w:val="000000"/>
-              <w:sz w:val="22"/>
-              <w:szCs w:val="22"/>
               <w:u w:val="none"/>
               <w:shd w:fill="auto" w:val="clear"/>
               <w:vertAlign w:val="baseline"/>
@@ -4163,14 +3609,10 @@
           <w:hyperlink w:anchor="_sx6o8nap2jg7">
             <w:r>
               <w:rPr>
-                <w:rFonts w:ascii="Nunito" w:cs="Nunito" w:eastAsia="Nunito" w:hAnsi="Nunito"/>
-                <w:b w:val="0"/>
                 <w:i w:val="0"/>
                 <w:smallCaps w:val="0"/>
                 <w:strike w:val="0"/>
                 <w:color w:val="000000"/>
-                <w:sz w:val="18"/>
-                <w:szCs w:val="18"/>
                 <w:u w:val="none"/>
                 <w:shd w:fill="auto" w:val="clear"/>
                 <w:vertAlign w:val="baseline"/>
@@ -4178,7 +3620,7 @@
               </w:rPr>
               <w:t xml:space="preserve">Finanças</w:t>
               <w:tab/>
-              <w:t xml:space="preserve">18</w:t>
+              <w:t xml:space="preserve">19</w:t>
             </w:r>
           </w:hyperlink>
           <w:r>
@@ -4197,14 +3639,10 @@
             <w:ind w:left="360" w:firstLine="0"/>
             <w:jc w:val="left"/>
             <w:rPr>
-              <w:rFonts w:ascii="Arial" w:cs="Arial" w:eastAsia="Arial" w:hAnsi="Arial"/>
-              <w:b w:val="0"/>
               <w:i w:val="0"/>
               <w:smallCaps w:val="0"/>
               <w:strike w:val="0"/>
               <w:color w:val="000000"/>
-              <w:sz w:val="22"/>
-              <w:szCs w:val="22"/>
               <w:u w:val="none"/>
               <w:shd w:fill="auto" w:val="clear"/>
               <w:vertAlign w:val="baseline"/>
@@ -4213,14 +3651,10 @@
           <w:hyperlink w:anchor="_4qudyl244fpo">
             <w:r>
               <w:rPr>
-                <w:rFonts w:ascii="Nunito" w:cs="Nunito" w:eastAsia="Nunito" w:hAnsi="Nunito"/>
-                <w:b w:val="0"/>
                 <w:i w:val="0"/>
                 <w:smallCaps w:val="0"/>
                 <w:strike w:val="0"/>
                 <w:color w:val="000000"/>
-                <w:sz w:val="18"/>
-                <w:szCs w:val="18"/>
                 <w:u w:val="none"/>
                 <w:shd w:fill="auto" w:val="clear"/>
                 <w:vertAlign w:val="baseline"/>
@@ -4228,7 +3662,7 @@
               </w:rPr>
               <w:t xml:space="preserve">Saúde</w:t>
               <w:tab/>
-              <w:t xml:space="preserve">18</w:t>
+              <w:t xml:space="preserve">19</w:t>
             </w:r>
           </w:hyperlink>
           <w:r>
@@ -4247,14 +3681,10 @@
             <w:ind w:left="360" w:firstLine="0"/>
             <w:jc w:val="left"/>
             <w:rPr>
-              <w:rFonts w:ascii="Arial" w:cs="Arial" w:eastAsia="Arial" w:hAnsi="Arial"/>
-              <w:b w:val="0"/>
               <w:i w:val="0"/>
               <w:smallCaps w:val="0"/>
               <w:strike w:val="0"/>
               <w:color w:val="000000"/>
-              <w:sz w:val="22"/>
-              <w:szCs w:val="22"/>
               <w:u w:val="none"/>
               <w:shd w:fill="auto" w:val="clear"/>
               <w:vertAlign w:val="baseline"/>
@@ -4263,14 +3693,10 @@
           <w:hyperlink w:anchor="_8krayny9pou3">
             <w:r>
               <w:rPr>
-                <w:rFonts w:ascii="Nunito" w:cs="Nunito" w:eastAsia="Nunito" w:hAnsi="Nunito"/>
-                <w:b w:val="0"/>
                 <w:i w:val="0"/>
                 <w:smallCaps w:val="0"/>
                 <w:strike w:val="0"/>
                 <w:color w:val="000000"/>
-                <w:sz w:val="18"/>
-                <w:szCs w:val="18"/>
                 <w:u w:val="none"/>
                 <w:shd w:fill="auto" w:val="clear"/>
                 <w:vertAlign w:val="baseline"/>
@@ -4278,7 +3704,7 @@
               </w:rPr>
               <w:t xml:space="preserve">Indústria</w:t>
               <w:tab/>
-              <w:t xml:space="preserve">18</w:t>
+              <w:t xml:space="preserve">19</w:t>
             </w:r>
           </w:hyperlink>
           <w:r>
@@ -4297,14 +3723,10 @@
             <w:ind w:left="360" w:firstLine="0"/>
             <w:jc w:val="left"/>
             <w:rPr>
-              <w:rFonts w:ascii="Arial" w:cs="Arial" w:eastAsia="Arial" w:hAnsi="Arial"/>
-              <w:b w:val="0"/>
               <w:i w:val="0"/>
               <w:smallCaps w:val="0"/>
               <w:strike w:val="0"/>
               <w:color w:val="000000"/>
-              <w:sz w:val="22"/>
-              <w:szCs w:val="22"/>
               <w:u w:val="none"/>
               <w:shd w:fill="auto" w:val="clear"/>
               <w:vertAlign w:val="baseline"/>
@@ -4313,14 +3735,10 @@
           <w:hyperlink w:anchor="_u27ta1fls63b">
             <w:r>
               <w:rPr>
-                <w:rFonts w:ascii="Nunito" w:cs="Nunito" w:eastAsia="Nunito" w:hAnsi="Nunito"/>
-                <w:b w:val="0"/>
                 <w:i w:val="0"/>
                 <w:smallCaps w:val="0"/>
                 <w:strike w:val="0"/>
                 <w:color w:val="000000"/>
-                <w:sz w:val="18"/>
-                <w:szCs w:val="18"/>
                 <w:u w:val="none"/>
                 <w:shd w:fill="auto" w:val="clear"/>
                 <w:vertAlign w:val="baseline"/>
@@ -4328,7 +3746,7 @@
               </w:rPr>
               <w:t xml:space="preserve">Governo</w:t>
               <w:tab/>
-              <w:t xml:space="preserve">18</w:t>
+              <w:t xml:space="preserve">19</w:t>
             </w:r>
           </w:hyperlink>
           <w:r>
@@ -4347,14 +3765,10 @@
             <w:ind w:left="360" w:firstLine="0"/>
             <w:jc w:val="left"/>
             <w:rPr>
-              <w:rFonts w:ascii="Arial" w:cs="Arial" w:eastAsia="Arial" w:hAnsi="Arial"/>
-              <w:b w:val="0"/>
               <w:i w:val="0"/>
               <w:smallCaps w:val="0"/>
               <w:strike w:val="0"/>
               <w:color w:val="000000"/>
-              <w:sz w:val="22"/>
-              <w:szCs w:val="22"/>
               <w:u w:val="none"/>
               <w:shd w:fill="auto" w:val="clear"/>
               <w:vertAlign w:val="baseline"/>
@@ -4363,14 +3777,10 @@
           <w:hyperlink w:anchor="_7ae76s83gb4v">
             <w:r>
               <w:rPr>
-                <w:rFonts w:ascii="Nunito" w:cs="Nunito" w:eastAsia="Nunito" w:hAnsi="Nunito"/>
-                <w:b w:val="0"/>
                 <w:i w:val="0"/>
                 <w:smallCaps w:val="0"/>
                 <w:strike w:val="0"/>
                 <w:color w:val="000000"/>
-                <w:sz w:val="18"/>
-                <w:szCs w:val="18"/>
                 <w:u w:val="none"/>
                 <w:shd w:fill="auto" w:val="clear"/>
                 <w:vertAlign w:val="baseline"/>
@@ -4378,7 +3788,7 @@
               </w:rPr>
               <w:t xml:space="preserve">Outras áreas de atuação</w:t>
               <w:tab/>
-              <w:t xml:space="preserve">18</w:t>
+              <w:t xml:space="preserve">19</w:t>
             </w:r>
           </w:hyperlink>
           <w:r>
@@ -4392,19 +3802,6 @@
         </w:p>
       </w:sdtContent>
     </w:sdt>
-    <w:p>
-      <w:pPr>
-        <w:rPr/>
-      </w:pPr>
-      <w:r>
-        <w:br w:type="page"/>
-      </w:r>
-      <w:r>
-        <w:rPr>
-          <w:rtl w:val="0"/>
-        </w:rPr>
-      </w:r>
-    </w:p>
     <w:p>
       <w:pPr>
         <w:pStyle w:val="Heading1"/>

</xml_diff>